<commit_message>
Removed messages about Connect
</commit_message>
<xml_diff>
--- a/node/lesson-60-express-middleware/instructions/express-middleware.docx
+++ b/node/lesson-60-express-middleware/instructions/express-middleware.docx
@@ -168,16 +168,7 @@
         <w:t>O</w:t>
       </w:r>
       <w:r>
-        <w:t xml:space="preserve">ur dependencies are </w:t>
-      </w:r>
-      <w:r>
-        <w:rPr>
-          <w:rStyle w:val="InlineCode"/>
-        </w:rPr>
-        <w:t>connect</w:t>
-      </w:r>
-      <w:r>
-        <w:t>,</w:t>
+        <w:t>ur dependencies are</w:t>
       </w:r>
       <w:r>
         <w:t xml:space="preserve"> </w:t>
@@ -195,7 +186,15 @@
         <w:rPr>
           <w:rStyle w:val="InlineCode"/>
         </w:rPr>
-        <w:t>cookies</w:t>
+        <w:t>c</w:t>
+      </w:r>
+      <w:bookmarkStart w:id="2" w:name="_GoBack"/>
+      <w:bookmarkEnd w:id="2"/>
+      <w:r>
+        <w:rPr>
+          <w:rStyle w:val="InlineCode"/>
+        </w:rPr>
+        <w:t>ookies</w:t>
       </w:r>
       <w:r>
         <w:t xml:space="preserve">, and </w:t>
@@ -436,10 +435,9 @@
       <w:pPr>
         <w:pStyle w:val="Heading2"/>
       </w:pPr>
-      <w:bookmarkStart w:id="2" w:name="OLE_LINK5"/>
-      <w:bookmarkStart w:id="3" w:name="OLE_LINK6"/>
-      <w:r>
-        <w:lastRenderedPageBreak/>
+      <w:bookmarkStart w:id="3" w:name="OLE_LINK5"/>
+      <w:bookmarkStart w:id="4" w:name="OLE_LINK6"/>
+      <w:r>
         <w:t>Test the logger middleware is working</w:t>
       </w:r>
     </w:p>
@@ -447,10 +445,10 @@
       <w:pPr>
         <w:pStyle w:val="Step"/>
       </w:pPr>
-      <w:bookmarkStart w:id="4" w:name="OLE_LINK7"/>
-      <w:bookmarkStart w:id="5" w:name="OLE_LINK8"/>
-      <w:bookmarkEnd w:id="2"/>
+      <w:bookmarkStart w:id="5" w:name="OLE_LINK7"/>
+      <w:bookmarkStart w:id="6" w:name="OLE_LINK8"/>
       <w:bookmarkEnd w:id="3"/>
+      <w:bookmarkEnd w:id="4"/>
       <w:r>
         <w:t xml:space="preserve">Navigate to </w:t>
       </w:r>
@@ -477,6 +475,7 @@
         <w:pStyle w:val="Heading1"/>
       </w:pPr>
       <w:r>
+        <w:lastRenderedPageBreak/>
         <w:t>Create a login f</w:t>
       </w:r>
       <w:r>
@@ -588,8 +587,8 @@
         <w:t>Create login middleware</w:t>
       </w:r>
     </w:p>
-    <w:bookmarkEnd w:id="4"/>
     <w:bookmarkEnd w:id="5"/>
+    <w:bookmarkEnd w:id="6"/>
     <w:p>
       <w:pPr>
         <w:pStyle w:val="Step"/>
@@ -617,8 +616,8 @@
       <w:r>
         <w:t xml:space="preserve"> middleware declaration.</w:t>
       </w:r>
-      <w:bookmarkStart w:id="6" w:name="OLE_LINK3"/>
-      <w:bookmarkStart w:id="7" w:name="OLE_LINK4"/>
+      <w:bookmarkStart w:id="7" w:name="OLE_LINK3"/>
+      <w:bookmarkStart w:id="8" w:name="OLE_LINK4"/>
     </w:p>
     <w:p>
       <w:pPr>
@@ -664,8 +663,8 @@
       <w:r>
         <w:t>.</w:t>
       </w:r>
-      <w:bookmarkEnd w:id="6"/>
       <w:bookmarkEnd w:id="7"/>
+      <w:bookmarkEnd w:id="8"/>
       <w:r>
         <w:t xml:space="preserve"> </w:t>
       </w:r>
@@ -798,8 +797,8 @@
       <w:pPr>
         <w:pStyle w:val="Heading2"/>
       </w:pPr>
-      <w:bookmarkStart w:id="8" w:name="OLE_LINK9"/>
-      <w:bookmarkStart w:id="9" w:name="OLE_LINK10"/>
+      <w:bookmarkStart w:id="9" w:name="OLE_LINK9"/>
+      <w:bookmarkStart w:id="10" w:name="OLE_LINK10"/>
       <w:r>
         <w:t>Create middleware to handle POST data</w:t>
       </w:r>
@@ -1007,8 +1006,8 @@
         <w:t>Test the login form</w:t>
       </w:r>
     </w:p>
-    <w:bookmarkEnd w:id="8"/>
     <w:bookmarkEnd w:id="9"/>
+    <w:bookmarkEnd w:id="10"/>
     <w:p>
       <w:pPr>
         <w:pStyle w:val="Step"/>
@@ -1031,59 +1030,56 @@
         <w:t xml:space="preserve"> </w:t>
       </w:r>
       <w:r>
-        <w:t xml:space="preserve">You should be able to see a successful login message </w:t>
-      </w:r>
+        <w:t>You should be able to see a successful login message with the correct credentials or an error message.</w:t>
+      </w:r>
+      <w:r>
+        <w:t xml:space="preserve"> </w:t>
+      </w:r>
+      <w:r>
+        <w:t>This login form isn't very interesting without a session so let's add that next.</w:t>
+      </w:r>
+    </w:p>
+    <w:p>
+      <w:pPr>
+        <w:pStyle w:val="Heading1"/>
+      </w:pPr>
+      <w:r>
+        <w:t>Add a session store</w:t>
+      </w:r>
+    </w:p>
+    <w:p>
+      <w:r>
+        <w:t xml:space="preserve">Connect supports backing session stores with </w:t>
+      </w:r>
+      <w:proofErr w:type="spellStart"/>
+      <w:r>
+        <w:t>MongoDB</w:t>
+      </w:r>
+      <w:proofErr w:type="spellEnd"/>
+      <w:r>
+        <w:t xml:space="preserve">, </w:t>
+      </w:r>
+      <w:proofErr w:type="spellStart"/>
+      <w:r>
+        <w:t>Redis</w:t>
+      </w:r>
+      <w:proofErr w:type="spellEnd"/>
+      <w:r>
+        <w:t>, and others.</w:t>
+      </w:r>
+      <w:r>
+        <w:t xml:space="preserve"> </w:t>
+      </w:r>
+      <w:r>
+        <w:t>In this lab we will just be using the default memory store.</w:t>
+      </w:r>
+    </w:p>
+    <w:p>
+      <w:pPr>
+        <w:pStyle w:val="Heading2"/>
+      </w:pPr>
       <w:r>
         <w:lastRenderedPageBreak/>
-        <w:t>with the correct credentials or an error message.</w:t>
-      </w:r>
-      <w:r>
-        <w:t xml:space="preserve"> </w:t>
-      </w:r>
-      <w:r>
-        <w:t>This login form isn't very interesting without a session so let's add that next.</w:t>
-      </w:r>
-    </w:p>
-    <w:p>
-      <w:pPr>
-        <w:pStyle w:val="Heading1"/>
-      </w:pPr>
-      <w:r>
-        <w:t>Add a session store</w:t>
-      </w:r>
-    </w:p>
-    <w:p>
-      <w:r>
-        <w:t xml:space="preserve">Connect supports backing session stores with </w:t>
-      </w:r>
-      <w:proofErr w:type="spellStart"/>
-      <w:r>
-        <w:t>MongoDB</w:t>
-      </w:r>
-      <w:proofErr w:type="spellEnd"/>
-      <w:r>
-        <w:t xml:space="preserve">, </w:t>
-      </w:r>
-      <w:proofErr w:type="spellStart"/>
-      <w:r>
-        <w:t>Redis</w:t>
-      </w:r>
-      <w:proofErr w:type="spellEnd"/>
-      <w:r>
-        <w:t>, and others.</w:t>
-      </w:r>
-      <w:r>
-        <w:t xml:space="preserve"> </w:t>
-      </w:r>
-      <w:r>
-        <w:t>In this lab we will just be using the default memory store.</w:t>
-      </w:r>
-    </w:p>
-    <w:p>
-      <w:pPr>
-        <w:pStyle w:val="Heading2"/>
-      </w:pPr>
-      <w:r>
         <w:t>Add session middleware</w:t>
       </w:r>
     </w:p>
@@ -1201,8 +1197,8 @@
       <w:pPr>
         <w:pStyle w:val="Heading2"/>
       </w:pPr>
-      <w:bookmarkStart w:id="10" w:name="OLE_LINK11"/>
-      <w:bookmarkStart w:id="11" w:name="OLE_LINK12"/>
+      <w:bookmarkStart w:id="11" w:name="OLE_LINK11"/>
+      <w:bookmarkStart w:id="12" w:name="OLE_LINK12"/>
       <w:r>
         <w:t xml:space="preserve">Add session regeneration in </w:t>
       </w:r>
@@ -1314,8 +1310,6 @@
       <w:r>
         <w:t>)</w:t>
       </w:r>
-      <w:bookmarkStart w:id="12" w:name="_GoBack"/>
-      <w:bookmarkEnd w:id="12"/>
     </w:p>
     <w:p>
       <w:pPr>
@@ -1404,15 +1398,7 @@
         <w:t xml:space="preserve"> </w:t>
       </w:r>
       <w:r>
-        <w:t xml:space="preserve">Express, a higher-level framework built on top of Connect, provides this </w:t>
-      </w:r>
-      <w:proofErr w:type="gramStart"/>
-      <w:r>
-        <w:t>functionality</w:t>
-      </w:r>
-      <w:proofErr w:type="gramEnd"/>
-      <w:r>
-        <w:t xml:space="preserve"> for more traditional web development.</w:t>
+        <w:t>Express, a higher-level framework built on top of Connect, provides this functionality for more traditional web development.</w:t>
       </w:r>
     </w:p>
     <w:p>
@@ -1434,8 +1420,8 @@
       </w:pPr>
       <w:bookmarkStart w:id="13" w:name="OLE_LINK13"/>
       <w:bookmarkStart w:id="14" w:name="OLE_LINK14"/>
-      <w:bookmarkEnd w:id="10"/>
       <w:bookmarkEnd w:id="11"/>
+      <w:bookmarkEnd w:id="12"/>
       <w:r>
         <w:t xml:space="preserve">Add </w:t>
       </w:r>
@@ -1667,11 +1653,7 @@
         <w:t>function logout(err) {…})</w:t>
       </w:r>
       <w:r>
-        <w:t xml:space="preserve"> to destroy </w:t>
-      </w:r>
-      <w:r>
-        <w:lastRenderedPageBreak/>
-        <w:t>the session.</w:t>
+        <w:t xml:space="preserve"> to destroy the session.</w:t>
       </w:r>
       <w:r>
         <w:t xml:space="preserve"> </w:t>
@@ -1807,7 +1789,7 @@
         <w:noProof/>
         <w:sz w:val="22"/>
       </w:rPr>
-      <w:t>3</w:t>
+      <w:t>1</w:t>
     </w:r>
     <w:r>
       <w:rPr>
@@ -1844,7 +1826,7 @@
         <w:noProof/>
         <w:sz w:val="22"/>
       </w:rPr>
-      <w:t>4</w:t>
+      <w:t>3</w:t>
     </w:r>
     <w:r>
       <w:rPr>
@@ -4789,7 +4771,7 @@
 </file>
 
 <file path=customXml/itemProps1.xml><?xml version="1.0" encoding="utf-8"?>
-<ds:datastoreItem xmlns:ds="http://schemas.openxmlformats.org/officeDocument/2006/customXml" ds:itemID="{E010ED3A-A6CE-48AC-B2C9-C45A4DF2A491}">
+<ds:datastoreItem xmlns:ds="http://schemas.openxmlformats.org/officeDocument/2006/customXml" ds:itemID="{75DCA349-CE24-4B18-9444-368E1304D589}">
   <ds:schemaRefs>
     <ds:schemaRef ds:uri="http://schemas.openxmlformats.org/officeDocument/2006/bibliography"/>
   </ds:schemaRefs>

</xml_diff>

<commit_message>
hints lesson60 lab instructions
</commit_message>
<xml_diff>
--- a/node/lesson-60-express-middleware/instructions/express-middleware.docx
+++ b/node/lesson-60-express-middleware/instructions/express-middleware.docx
@@ -1,6 +1,6 @@
 
 <file path=word/document.xml><?xml version="1.0" encoding="utf-8"?>
-<w:document xmlns:wpc="http://schemas.microsoft.com/office/word/2010/wordprocessingCanvas" xmlns:mc="http://schemas.openxmlformats.org/markup-compatibility/2006" xmlns:o="urn:schemas-microsoft-com:office:office" xmlns:r="http://schemas.openxmlformats.org/officeDocument/2006/relationships" xmlns:m="http://schemas.openxmlformats.org/officeDocument/2006/math" xmlns:v="urn:schemas-microsoft-com:vml" xmlns:wp14="http://schemas.microsoft.com/office/word/2010/wordprocessingDrawing" xmlns:wp="http://schemas.openxmlformats.org/drawingml/2006/wordprocessingDrawing" xmlns:w10="urn:schemas-microsoft-com:office:word" xmlns:w="http://schemas.openxmlformats.org/wordprocessingml/2006/main" xmlns:w14="http://schemas.microsoft.com/office/word/2010/wordml" xmlns:wpg="http://schemas.microsoft.com/office/word/2010/wordprocessingGroup" xmlns:wpi="http://schemas.microsoft.com/office/word/2010/wordprocessingInk" xmlns:wne="http://schemas.microsoft.com/office/word/2006/wordml" xmlns:wps="http://schemas.microsoft.com/office/word/2010/wordprocessingShape" mc:Ignorable="w14 wp14">
+<w:document xmlns:wpc="http://schemas.microsoft.com/office/word/2010/wordprocessingCanvas" xmlns:mo="http://schemas.microsoft.com/office/mac/office/2008/main" xmlns:mc="http://schemas.openxmlformats.org/markup-compatibility/2006" xmlns:mv="urn:schemas-microsoft-com:mac:vml" xmlns:o="urn:schemas-microsoft-com:office:office" xmlns:r="http://schemas.openxmlformats.org/officeDocument/2006/relationships" xmlns:m="http://schemas.openxmlformats.org/officeDocument/2006/math" xmlns:v="urn:schemas-microsoft-com:vml" xmlns:wp14="http://schemas.microsoft.com/office/word/2010/wordprocessingDrawing" xmlns:wp="http://schemas.openxmlformats.org/drawingml/2006/wordprocessingDrawing" xmlns:w10="urn:schemas-microsoft-com:office:word" xmlns:w="http://schemas.openxmlformats.org/wordprocessingml/2006/main" xmlns:w14="http://schemas.microsoft.com/office/word/2010/wordml" xmlns:wpg="http://schemas.microsoft.com/office/word/2010/wordprocessingGroup" xmlns:wpi="http://schemas.microsoft.com/office/word/2010/wordprocessingInk" xmlns:wne="http://schemas.microsoft.com/office/word/2006/wordml" xmlns:wps="http://schemas.microsoft.com/office/word/2010/wordprocessingShape" mc:Ignorable="w14 wp14">
   <w:body>
     <w:p>
       <w:pPr>
@@ -186,15 +186,7 @@
         <w:rPr>
           <w:rStyle w:val="InlineCode"/>
         </w:rPr>
-        <w:t>c</w:t>
-      </w:r>
-      <w:bookmarkStart w:id="2" w:name="_GoBack"/>
-      <w:bookmarkEnd w:id="2"/>
-      <w:r>
-        <w:rPr>
-          <w:rStyle w:val="InlineCode"/>
-        </w:rPr>
-        <w:t>ookies</w:t>
+        <w:t>cookies</w:t>
       </w:r>
       <w:r>
         <w:t xml:space="preserve">, and </w:t>
@@ -435,8 +427,8 @@
       <w:pPr>
         <w:pStyle w:val="Heading2"/>
       </w:pPr>
-      <w:bookmarkStart w:id="3" w:name="OLE_LINK5"/>
-      <w:bookmarkStart w:id="4" w:name="OLE_LINK6"/>
+      <w:bookmarkStart w:id="2" w:name="OLE_LINK5"/>
+      <w:bookmarkStart w:id="3" w:name="OLE_LINK6"/>
       <w:r>
         <w:t>Test the logger middleware is working</w:t>
       </w:r>
@@ -445,10 +437,10 @@
       <w:pPr>
         <w:pStyle w:val="Step"/>
       </w:pPr>
-      <w:bookmarkStart w:id="5" w:name="OLE_LINK7"/>
-      <w:bookmarkStart w:id="6" w:name="OLE_LINK8"/>
+      <w:bookmarkStart w:id="4" w:name="OLE_LINK7"/>
+      <w:bookmarkStart w:id="5" w:name="OLE_LINK8"/>
+      <w:bookmarkEnd w:id="2"/>
       <w:bookmarkEnd w:id="3"/>
-      <w:bookmarkEnd w:id="4"/>
       <w:r>
         <w:t xml:space="preserve">Navigate to </w:t>
       </w:r>
@@ -578,6 +570,33 @@
       <w:r>
         <w:t xml:space="preserve"> data used in the login form.</w:t>
       </w:r>
+      <w:r>
+        <w:t xml:space="preserve">  Pass it the option:  </w:t>
+      </w:r>
+      <w:r>
+        <w:t>{</w:t>
+      </w:r>
+      <w:proofErr w:type="spellStart"/>
+      <w:r>
+        <w:t>extended</w:t>
+      </w:r>
+      <w:proofErr w:type="gramStart"/>
+      <w:r>
+        <w:t>:true</w:t>
+      </w:r>
+      <w:proofErr w:type="spellEnd"/>
+      <w:proofErr w:type="gramEnd"/>
+      <w:r>
+        <w:t xml:space="preserve">}.  (This option uses node’s </w:t>
+      </w:r>
+      <w:proofErr w:type="spellStart"/>
+      <w:r>
+        <w:t>qs</w:t>
+      </w:r>
+      <w:proofErr w:type="spellEnd"/>
+      <w:r>
+        <w:t xml:space="preserve"> module that allows parsing of nested objects within a query string.)</w:t>
+      </w:r>
     </w:p>
     <w:p>
       <w:pPr>
@@ -587,8 +606,8 @@
         <w:t>Create login middleware</w:t>
       </w:r>
     </w:p>
+    <w:bookmarkEnd w:id="4"/>
     <w:bookmarkEnd w:id="5"/>
-    <w:bookmarkEnd w:id="6"/>
     <w:p>
       <w:pPr>
         <w:pStyle w:val="Step"/>
@@ -616,8 +635,8 @@
       <w:r>
         <w:t xml:space="preserve"> middleware declaration.</w:t>
       </w:r>
-      <w:bookmarkStart w:id="7" w:name="OLE_LINK3"/>
-      <w:bookmarkStart w:id="8" w:name="OLE_LINK4"/>
+      <w:bookmarkStart w:id="6" w:name="OLE_LINK3"/>
+      <w:bookmarkStart w:id="7" w:name="OLE_LINK4"/>
     </w:p>
     <w:p>
       <w:pPr>
@@ -663,8 +682,8 @@
       <w:r>
         <w:t>.</w:t>
       </w:r>
+      <w:bookmarkEnd w:id="6"/>
       <w:bookmarkEnd w:id="7"/>
-      <w:bookmarkEnd w:id="8"/>
       <w:r>
         <w:t xml:space="preserve"> </w:t>
       </w:r>
@@ -797,8 +816,8 @@
       <w:pPr>
         <w:pStyle w:val="Heading2"/>
       </w:pPr>
-      <w:bookmarkStart w:id="9" w:name="OLE_LINK9"/>
-      <w:bookmarkStart w:id="10" w:name="OLE_LINK10"/>
+      <w:bookmarkStart w:id="8" w:name="OLE_LINK9"/>
+      <w:bookmarkStart w:id="9" w:name="OLE_LINK10"/>
       <w:r>
         <w:t>Create middleware to handle POST data</w:t>
       </w:r>
@@ -1006,8 +1025,8 @@
         <w:t>Test the login form</w:t>
       </w:r>
     </w:p>
+    <w:bookmarkEnd w:id="8"/>
     <w:bookmarkEnd w:id="9"/>
-    <w:bookmarkEnd w:id="10"/>
     <w:p>
       <w:pPr>
         <w:pStyle w:val="Step"/>
@@ -1170,21 +1189,7 @@
         <w:rPr>
           <w:rStyle w:val="InlineCode"/>
         </w:rPr>
-        <w:t>secret: '</w:t>
-      </w:r>
-      <w:proofErr w:type="spellStart"/>
-      <w:r>
-        <w:rPr>
-          <w:rStyle w:val="InlineCode"/>
-        </w:rPr>
-        <w:t>super secret</w:t>
-      </w:r>
-      <w:proofErr w:type="spellEnd"/>
-      <w:r>
-        <w:rPr>
-          <w:rStyle w:val="InlineCode"/>
-        </w:rPr>
-        <w:t xml:space="preserve"> string' }))</w:t>
+        <w:t>secret: 'super secret string' }))</w:t>
       </w:r>
       <w:r>
         <w:t>.</w:t>
@@ -1197,8 +1202,8 @@
       <w:pPr>
         <w:pStyle w:val="Heading2"/>
       </w:pPr>
-      <w:bookmarkStart w:id="11" w:name="OLE_LINK11"/>
-      <w:bookmarkStart w:id="12" w:name="OLE_LINK12"/>
+      <w:bookmarkStart w:id="10" w:name="OLE_LINK11"/>
+      <w:bookmarkStart w:id="11" w:name="OLE_LINK12"/>
       <w:r>
         <w:t xml:space="preserve">Add session regeneration in </w:t>
       </w:r>
@@ -1292,7 +1297,6 @@
         <w:t xml:space="preserve"> = </w:t>
       </w:r>
       <w:proofErr w:type="spellStart"/>
-      <w:proofErr w:type="gramStart"/>
       <w:r>
         <w:rPr>
           <w:rStyle w:val="InlineCode"/>
@@ -1306,7 +1310,6 @@
         </w:rPr>
         <w:t>;</w:t>
       </w:r>
-      <w:proofErr w:type="gramEnd"/>
       <w:r>
         <w:t>)</w:t>
       </w:r>
@@ -1418,86 +1421,89 @@
       <w:pPr>
         <w:pStyle w:val="Heading2"/>
       </w:pPr>
-      <w:bookmarkStart w:id="13" w:name="OLE_LINK13"/>
-      <w:bookmarkStart w:id="14" w:name="OLE_LINK14"/>
+      <w:bookmarkStart w:id="12" w:name="OLE_LINK13"/>
+      <w:bookmarkStart w:id="13" w:name="OLE_LINK14"/>
+      <w:bookmarkEnd w:id="10"/>
       <w:bookmarkEnd w:id="11"/>
+      <w:r>
+        <w:t xml:space="preserve">Add </w:t>
+      </w:r>
+      <w:proofErr w:type="spellStart"/>
+      <w:r>
+        <w:t>methodOverride</w:t>
+      </w:r>
+      <w:proofErr w:type="spellEnd"/>
+      <w:r>
+        <w:t xml:space="preserve"> middleware</w:t>
+      </w:r>
+    </w:p>
+    <w:p>
+      <w:pPr>
+        <w:pStyle w:val="Step"/>
+      </w:pPr>
+      <w:bookmarkStart w:id="14" w:name="OLE_LINK24"/>
+      <w:bookmarkStart w:id="15" w:name="OLE_LINK25"/>
+      <w:r>
+        <w:t xml:space="preserve">Add the </w:t>
+      </w:r>
+      <w:proofErr w:type="spellStart"/>
+      <w:r>
+        <w:rPr>
+          <w:rStyle w:val="InlineCode"/>
+        </w:rPr>
+        <w:t>methodOverride</w:t>
+      </w:r>
+      <w:proofErr w:type="spellEnd"/>
+      <w:r>
+        <w:t xml:space="preserve"> middleware to the application after the </w:t>
+      </w:r>
+      <w:proofErr w:type="spellStart"/>
+      <w:r>
+        <w:rPr>
+          <w:rStyle w:val="InlineCode"/>
+        </w:rPr>
+        <w:t>bodyParser</w:t>
+      </w:r>
+      <w:proofErr w:type="spellEnd"/>
+      <w:r>
+        <w:t>.</w:t>
+      </w:r>
+      <w:r>
+        <w:t xml:space="preserve"> </w:t>
+      </w:r>
+      <w:r>
+        <w:t>This middleware will allow</w:t>
+      </w:r>
+      <w:r>
+        <w:t xml:space="preserve"> us to send a form with a </w:t>
+      </w:r>
+      <w:r>
+        <w:rPr>
+          <w:rStyle w:val="InlineCode"/>
+        </w:rPr>
+        <w:t>DELETE</w:t>
+      </w:r>
+      <w:r>
+        <w:t xml:space="preserve"> method and Connect will populate the </w:t>
+      </w:r>
+      <w:proofErr w:type="spellStart"/>
+      <w:r>
+        <w:rPr>
+          <w:rStyle w:val="InlineCode"/>
+        </w:rPr>
+        <w:t>req.method</w:t>
+      </w:r>
+      <w:proofErr w:type="spellEnd"/>
+      <w:r>
+        <w:t xml:space="preserve"> object.</w:t>
+      </w:r>
       <w:bookmarkEnd w:id="12"/>
-      <w:r>
-        <w:t xml:space="preserve">Add </w:t>
-      </w:r>
-      <w:proofErr w:type="spellStart"/>
-      <w:r>
-        <w:t>methodOverride</w:t>
-      </w:r>
-      <w:proofErr w:type="spellEnd"/>
-      <w:r>
-        <w:t xml:space="preserve"> middleware</w:t>
-      </w:r>
-    </w:p>
-    <w:p>
-      <w:pPr>
-        <w:pStyle w:val="Step"/>
-      </w:pPr>
-      <w:bookmarkStart w:id="15" w:name="OLE_LINK24"/>
-      <w:bookmarkStart w:id="16" w:name="OLE_LINK25"/>
-      <w:r>
-        <w:t xml:space="preserve">Add the </w:t>
-      </w:r>
-      <w:proofErr w:type="spellStart"/>
-      <w:r>
-        <w:rPr>
-          <w:rStyle w:val="InlineCode"/>
-        </w:rPr>
-        <w:t>methodOverride</w:t>
-      </w:r>
-      <w:proofErr w:type="spellEnd"/>
-      <w:r>
-        <w:t xml:space="preserve"> middleware to the application after the </w:t>
-      </w:r>
-      <w:proofErr w:type="spellStart"/>
-      <w:r>
-        <w:rPr>
-          <w:rStyle w:val="InlineCode"/>
-        </w:rPr>
-        <w:t>bodyParser</w:t>
-      </w:r>
-      <w:proofErr w:type="spellEnd"/>
-      <w:r>
-        <w:t>.</w:t>
-      </w:r>
-      <w:r>
-        <w:t xml:space="preserve"> </w:t>
-      </w:r>
-      <w:r>
-        <w:t>This middleware will allow</w:t>
-      </w:r>
-      <w:r>
-        <w:t xml:space="preserve"> us to send a form with a </w:t>
-      </w:r>
-      <w:r>
-        <w:rPr>
-          <w:rStyle w:val="InlineCode"/>
-        </w:rPr>
-        <w:t>DELETE</w:t>
-      </w:r>
-      <w:r>
-        <w:t xml:space="preserve"> method and Connect will populate the </w:t>
-      </w:r>
-      <w:proofErr w:type="spellStart"/>
-      <w:r>
-        <w:rPr>
-          <w:rStyle w:val="InlineCode"/>
-        </w:rPr>
-        <w:t>req.method</w:t>
-      </w:r>
-      <w:proofErr w:type="spellEnd"/>
-      <w:r>
-        <w:t xml:space="preserve"> object.</w:t>
-      </w:r>
       <w:bookmarkEnd w:id="13"/>
       <w:bookmarkEnd w:id="14"/>
       <w:bookmarkEnd w:id="15"/>
-      <w:bookmarkEnd w:id="16"/>
+      <w:r>
+        <w:t xml:space="preserve">  Pass ‘_method’ to it.</w:t>
+      </w:r>
     </w:p>
     <w:p>
       <w:pPr>
@@ -1511,8 +1517,8 @@
       <w:pPr>
         <w:pStyle w:val="Step"/>
       </w:pPr>
-      <w:bookmarkStart w:id="17" w:name="OLE_LINK15"/>
-      <w:bookmarkStart w:id="18" w:name="OLE_LINK16"/>
+      <w:bookmarkStart w:id="16" w:name="OLE_LINK15"/>
+      <w:bookmarkStart w:id="17" w:name="OLE_LINK16"/>
       <w:r>
         <w:t xml:space="preserve">Modify the login middleware by checking to see if </w:t>
       </w:r>
@@ -1587,8 +1593,8 @@
         <w:t xml:space="preserve"> does not exist, present the login form as before.</w:t>
       </w:r>
     </w:p>
+    <w:bookmarkEnd w:id="16"/>
     <w:bookmarkEnd w:id="17"/>
-    <w:bookmarkEnd w:id="18"/>
     <w:p>
       <w:pPr>
         <w:pStyle w:val="Heading2"/>
@@ -1630,6 +1636,7 @@
       <w:r>
         <w:t xml:space="preserve"> and then use </w:t>
       </w:r>
+      <w:bookmarkStart w:id="18" w:name="_GoBack"/>
       <w:proofErr w:type="spellStart"/>
       <w:proofErr w:type="gramStart"/>
       <w:r>
@@ -1653,7 +1660,11 @@
         <w:t>function logout(err) {…})</w:t>
       </w:r>
       <w:r>
-        <w:t xml:space="preserve"> to destroy the session.</w:t>
+        <w:t xml:space="preserve"> </w:t>
+      </w:r>
+      <w:bookmarkEnd w:id="18"/>
+      <w:r>
+        <w:t>to destroy the session.</w:t>
       </w:r>
       <w:r>
         <w:t xml:space="preserve"> </w:t>
@@ -1721,7 +1732,7 @@
 </file>
 
 <file path=word/endnotes.xml><?xml version="1.0" encoding="utf-8"?>
-<w:endnotes xmlns:wpc="http://schemas.microsoft.com/office/word/2010/wordprocessingCanvas" xmlns:mc="http://schemas.openxmlformats.org/markup-compatibility/2006" xmlns:o="urn:schemas-microsoft-com:office:office" xmlns:r="http://schemas.openxmlformats.org/officeDocument/2006/relationships" xmlns:m="http://schemas.openxmlformats.org/officeDocument/2006/math" xmlns:v="urn:schemas-microsoft-com:vml" xmlns:wp14="http://schemas.microsoft.com/office/word/2010/wordprocessingDrawing" xmlns:wp="http://schemas.openxmlformats.org/drawingml/2006/wordprocessingDrawing" xmlns:w10="urn:schemas-microsoft-com:office:word" xmlns:w="http://schemas.openxmlformats.org/wordprocessingml/2006/main" xmlns:w14="http://schemas.microsoft.com/office/word/2010/wordml" xmlns:wpg="http://schemas.microsoft.com/office/word/2010/wordprocessingGroup" xmlns:wpi="http://schemas.microsoft.com/office/word/2010/wordprocessingInk" xmlns:wne="http://schemas.microsoft.com/office/word/2006/wordml" xmlns:wps="http://schemas.microsoft.com/office/word/2010/wordprocessingShape" mc:Ignorable="w14 wp14">
+<w:endnotes xmlns:wpc="http://schemas.microsoft.com/office/word/2010/wordprocessingCanvas" xmlns:mo="http://schemas.microsoft.com/office/mac/office/2008/main" xmlns:mc="http://schemas.openxmlformats.org/markup-compatibility/2006" xmlns:mv="urn:schemas-microsoft-com:mac:vml" xmlns:o="urn:schemas-microsoft-com:office:office" xmlns:r="http://schemas.openxmlformats.org/officeDocument/2006/relationships" xmlns:m="http://schemas.openxmlformats.org/officeDocument/2006/math" xmlns:v="urn:schemas-microsoft-com:vml" xmlns:wp14="http://schemas.microsoft.com/office/word/2010/wordprocessingDrawing" xmlns:wp="http://schemas.openxmlformats.org/drawingml/2006/wordprocessingDrawing" xmlns:w10="urn:schemas-microsoft-com:office:word" xmlns:w="http://schemas.openxmlformats.org/wordprocessingml/2006/main" xmlns:w14="http://schemas.microsoft.com/office/word/2010/wordml" xmlns:wpg="http://schemas.microsoft.com/office/word/2010/wordprocessingGroup" xmlns:wpi="http://schemas.microsoft.com/office/word/2010/wordprocessingInk" xmlns:wne="http://schemas.microsoft.com/office/word/2006/wordml" xmlns:wps="http://schemas.microsoft.com/office/word/2010/wordprocessingShape" mc:Ignorable="w14 wp14">
   <w:endnote w:type="separator" w:id="-1">
     <w:p>
       <w:r>
@@ -1740,7 +1751,7 @@
 </file>
 
 <file path=word/footer1.xml><?xml version="1.0" encoding="utf-8"?>
-<w:ftr xmlns:wpc="http://schemas.microsoft.com/office/word/2010/wordprocessingCanvas" xmlns:mc="http://schemas.openxmlformats.org/markup-compatibility/2006" xmlns:o="urn:schemas-microsoft-com:office:office" xmlns:r="http://schemas.openxmlformats.org/officeDocument/2006/relationships" xmlns:m="http://schemas.openxmlformats.org/officeDocument/2006/math" xmlns:v="urn:schemas-microsoft-com:vml" xmlns:wp14="http://schemas.microsoft.com/office/word/2010/wordprocessingDrawing" xmlns:wp="http://schemas.openxmlformats.org/drawingml/2006/wordprocessingDrawing" xmlns:w10="urn:schemas-microsoft-com:office:word" xmlns:w="http://schemas.openxmlformats.org/wordprocessingml/2006/main" xmlns:w14="http://schemas.microsoft.com/office/word/2010/wordml" xmlns:wpg="http://schemas.microsoft.com/office/word/2010/wordprocessingGroup" xmlns:wpi="http://schemas.microsoft.com/office/word/2010/wordprocessingInk" xmlns:wne="http://schemas.microsoft.com/office/word/2006/wordml" xmlns:wps="http://schemas.microsoft.com/office/word/2010/wordprocessingShape" mc:Ignorable="w14 wp14">
+<w:ftr xmlns:wpc="http://schemas.microsoft.com/office/word/2010/wordprocessingCanvas" xmlns:mo="http://schemas.microsoft.com/office/mac/office/2008/main" xmlns:mc="http://schemas.openxmlformats.org/markup-compatibility/2006" xmlns:mv="urn:schemas-microsoft-com:mac:vml" xmlns:o="urn:schemas-microsoft-com:office:office" xmlns:r="http://schemas.openxmlformats.org/officeDocument/2006/relationships" xmlns:m="http://schemas.openxmlformats.org/officeDocument/2006/math" xmlns:v="urn:schemas-microsoft-com:vml" xmlns:wp14="http://schemas.microsoft.com/office/word/2010/wordprocessingDrawing" xmlns:wp="http://schemas.openxmlformats.org/drawingml/2006/wordprocessingDrawing" xmlns:w10="urn:schemas-microsoft-com:office:word" xmlns:w="http://schemas.openxmlformats.org/wordprocessingml/2006/main" xmlns:w14="http://schemas.microsoft.com/office/word/2010/wordml" xmlns:wpg="http://schemas.microsoft.com/office/word/2010/wordprocessingGroup" xmlns:wpi="http://schemas.microsoft.com/office/word/2010/wordprocessingInk" xmlns:wne="http://schemas.microsoft.com/office/word/2006/wordml" xmlns:wps="http://schemas.microsoft.com/office/word/2010/wordprocessingShape" mc:Ignorable="w14 wp14">
   <w:p>
     <w:pPr>
       <w:pStyle w:val="Footer"/>
@@ -1789,7 +1800,7 @@
         <w:noProof/>
         <w:sz w:val="22"/>
       </w:rPr>
-      <w:t>1</w:t>
+      <w:t>3</w:t>
     </w:r>
     <w:r>
       <w:rPr>
@@ -1839,7 +1850,7 @@
 </file>
 
 <file path=word/footnotes.xml><?xml version="1.0" encoding="utf-8"?>
-<w:footnotes xmlns:wpc="http://schemas.microsoft.com/office/word/2010/wordprocessingCanvas" xmlns:mc="http://schemas.openxmlformats.org/markup-compatibility/2006" xmlns:o="urn:schemas-microsoft-com:office:office" xmlns:r="http://schemas.openxmlformats.org/officeDocument/2006/relationships" xmlns:m="http://schemas.openxmlformats.org/officeDocument/2006/math" xmlns:v="urn:schemas-microsoft-com:vml" xmlns:wp14="http://schemas.microsoft.com/office/word/2010/wordprocessingDrawing" xmlns:wp="http://schemas.openxmlformats.org/drawingml/2006/wordprocessingDrawing" xmlns:w10="urn:schemas-microsoft-com:office:word" xmlns:w="http://schemas.openxmlformats.org/wordprocessingml/2006/main" xmlns:w14="http://schemas.microsoft.com/office/word/2010/wordml" xmlns:wpg="http://schemas.microsoft.com/office/word/2010/wordprocessingGroup" xmlns:wpi="http://schemas.microsoft.com/office/word/2010/wordprocessingInk" xmlns:wne="http://schemas.microsoft.com/office/word/2006/wordml" xmlns:wps="http://schemas.microsoft.com/office/word/2010/wordprocessingShape" mc:Ignorable="w14 wp14">
+<w:footnotes xmlns:wpc="http://schemas.microsoft.com/office/word/2010/wordprocessingCanvas" xmlns:mo="http://schemas.microsoft.com/office/mac/office/2008/main" xmlns:mc="http://schemas.openxmlformats.org/markup-compatibility/2006" xmlns:mv="urn:schemas-microsoft-com:mac:vml" xmlns:o="urn:schemas-microsoft-com:office:office" xmlns:r="http://schemas.openxmlformats.org/officeDocument/2006/relationships" xmlns:m="http://schemas.openxmlformats.org/officeDocument/2006/math" xmlns:v="urn:schemas-microsoft-com:vml" xmlns:wp14="http://schemas.microsoft.com/office/word/2010/wordprocessingDrawing" xmlns:wp="http://schemas.openxmlformats.org/drawingml/2006/wordprocessingDrawing" xmlns:w10="urn:schemas-microsoft-com:office:word" xmlns:w="http://schemas.openxmlformats.org/wordprocessingml/2006/main" xmlns:w14="http://schemas.microsoft.com/office/word/2010/wordml" xmlns:wpg="http://schemas.microsoft.com/office/word/2010/wordprocessingGroup" xmlns:wpi="http://schemas.microsoft.com/office/word/2010/wordprocessingInk" xmlns:wne="http://schemas.microsoft.com/office/word/2006/wordml" xmlns:wps="http://schemas.microsoft.com/office/word/2010/wordprocessingShape" mc:Ignorable="w14 wp14">
   <w:footnote w:type="separator" w:id="-1">
     <w:p>
       <w:r>
@@ -1858,7 +1869,7 @@
 </file>
 
 <file path=word/header1.xml><?xml version="1.0" encoding="utf-8"?>
-<w:hdr xmlns:wpc="http://schemas.microsoft.com/office/word/2010/wordprocessingCanvas" xmlns:mc="http://schemas.openxmlformats.org/markup-compatibility/2006" xmlns:o="urn:schemas-microsoft-com:office:office" xmlns:r="http://schemas.openxmlformats.org/officeDocument/2006/relationships" xmlns:m="http://schemas.openxmlformats.org/officeDocument/2006/math" xmlns:v="urn:schemas-microsoft-com:vml" xmlns:wp14="http://schemas.microsoft.com/office/word/2010/wordprocessingDrawing" xmlns:wp="http://schemas.openxmlformats.org/drawingml/2006/wordprocessingDrawing" xmlns:w10="urn:schemas-microsoft-com:office:word" xmlns:w="http://schemas.openxmlformats.org/wordprocessingml/2006/main" xmlns:w14="http://schemas.microsoft.com/office/word/2010/wordml" xmlns:wpg="http://schemas.microsoft.com/office/word/2010/wordprocessingGroup" xmlns:wpi="http://schemas.microsoft.com/office/word/2010/wordprocessingInk" xmlns:wne="http://schemas.microsoft.com/office/word/2006/wordml" xmlns:wps="http://schemas.microsoft.com/office/word/2010/wordprocessingShape" mc:Ignorable="w14 wp14">
+<w:hdr xmlns:wpc="http://schemas.microsoft.com/office/word/2010/wordprocessingCanvas" xmlns:mo="http://schemas.microsoft.com/office/mac/office/2008/main" xmlns:mc="http://schemas.openxmlformats.org/markup-compatibility/2006" xmlns:mv="urn:schemas-microsoft-com:mac:vml" xmlns:o="urn:schemas-microsoft-com:office:office" xmlns:r="http://schemas.openxmlformats.org/officeDocument/2006/relationships" xmlns:m="http://schemas.openxmlformats.org/officeDocument/2006/math" xmlns:v="urn:schemas-microsoft-com:vml" xmlns:wp14="http://schemas.microsoft.com/office/word/2010/wordprocessingDrawing" xmlns:wp="http://schemas.openxmlformats.org/drawingml/2006/wordprocessingDrawing" xmlns:w10="urn:schemas-microsoft-com:office:word" xmlns:w="http://schemas.openxmlformats.org/wordprocessingml/2006/main" xmlns:w14="http://schemas.microsoft.com/office/word/2010/wordml" xmlns:wpg="http://schemas.microsoft.com/office/word/2010/wordprocessingGroup" xmlns:wpi="http://schemas.microsoft.com/office/word/2010/wordprocessingInk" xmlns:wne="http://schemas.microsoft.com/office/word/2006/wordml" xmlns:wps="http://schemas.microsoft.com/office/word/2010/wordprocessingShape" mc:Ignorable="w14 wp14">
   <w:p>
     <w:pPr>
       <w:tabs>
@@ -1893,7 +1904,7 @@
 </file>
 
 <file path=word/numbering.xml><?xml version="1.0" encoding="utf-8"?>
-<w:numbering xmlns:wpc="http://schemas.microsoft.com/office/word/2010/wordprocessingCanvas" xmlns:mc="http://schemas.openxmlformats.org/markup-compatibility/2006" xmlns:o="urn:schemas-microsoft-com:office:office" xmlns:r="http://schemas.openxmlformats.org/officeDocument/2006/relationships" xmlns:m="http://schemas.openxmlformats.org/officeDocument/2006/math" xmlns:v="urn:schemas-microsoft-com:vml" xmlns:wp14="http://schemas.microsoft.com/office/word/2010/wordprocessingDrawing" xmlns:wp="http://schemas.openxmlformats.org/drawingml/2006/wordprocessingDrawing" xmlns:w10="urn:schemas-microsoft-com:office:word" xmlns:w="http://schemas.openxmlformats.org/wordprocessingml/2006/main" xmlns:w14="http://schemas.microsoft.com/office/word/2010/wordml" xmlns:wpg="http://schemas.microsoft.com/office/word/2010/wordprocessingGroup" xmlns:wpi="http://schemas.microsoft.com/office/word/2010/wordprocessingInk" xmlns:wne="http://schemas.microsoft.com/office/word/2006/wordml" xmlns:wps="http://schemas.microsoft.com/office/word/2010/wordprocessingShape" mc:Ignorable="w14 wp14">
+<w:numbering xmlns:wpc="http://schemas.microsoft.com/office/word/2010/wordprocessingCanvas" xmlns:mo="http://schemas.microsoft.com/office/mac/office/2008/main" xmlns:mc="http://schemas.openxmlformats.org/markup-compatibility/2006" xmlns:mv="urn:schemas-microsoft-com:mac:vml" xmlns:o="urn:schemas-microsoft-com:office:office" xmlns:r="http://schemas.openxmlformats.org/officeDocument/2006/relationships" xmlns:m="http://schemas.openxmlformats.org/officeDocument/2006/math" xmlns:v="urn:schemas-microsoft-com:vml" xmlns:wp14="http://schemas.microsoft.com/office/word/2010/wordprocessingDrawing" xmlns:wp="http://schemas.openxmlformats.org/drawingml/2006/wordprocessingDrawing" xmlns:w10="urn:schemas-microsoft-com:office:word" xmlns:w="http://schemas.openxmlformats.org/wordprocessingml/2006/main" xmlns:w14="http://schemas.microsoft.com/office/word/2010/wordml" xmlns:wpg="http://schemas.microsoft.com/office/word/2010/wordprocessingGroup" xmlns:wpi="http://schemas.microsoft.com/office/word/2010/wordprocessingInk" xmlns:wne="http://schemas.microsoft.com/office/word/2006/wordml" xmlns:wps="http://schemas.microsoft.com/office/word/2010/wordprocessingShape" mc:Ignorable="w14 wp14">
   <w:abstractNum w:abstractNumId="0">
     <w:nsid w:val="FFFFFF1D"/>
     <w:multiLevelType w:val="multilevel"/>
@@ -2849,7 +2860,7 @@
     </w:rPrDefault>
     <w:pPrDefault/>
   </w:docDefaults>
-  <w:latentStyles w:defLockedState="0" w:defUIPriority="99" w:defSemiHidden="1" w:defUnhideWhenUsed="1" w:defQFormat="0" w:count="267">
+  <w:latentStyles w:defLockedState="0" w:defUIPriority="99" w:defSemiHidden="1" w:defUnhideWhenUsed="1" w:defQFormat="0" w:count="276">
     <w:lsdException w:name="Normal" w:semiHidden="0" w:uiPriority="0" w:unhideWhenUsed="0" w:qFormat="1"/>
     <w:lsdException w:name="heading 1" w:semiHidden="0" w:uiPriority="9" w:unhideWhenUsed="0" w:qFormat="1"/>
     <w:lsdException w:name="heading 2" w:uiPriority="9" w:qFormat="1"/>
@@ -3460,6 +3471,7 @@
     <w:uiPriority w:val="59"/>
     <w:rsid w:val="008F08E6"/>
     <w:tblPr>
+      <w:tblInd w:w="0" w:type="dxa"/>
       <w:tblBorders>
         <w:top w:val="single" w:sz="4" w:space="0" w:color="auto"/>
         <w:left w:val="single" w:sz="4" w:space="0" w:color="auto"/>
@@ -3468,6 +3480,12 @@
         <w:insideH w:val="single" w:sz="4" w:space="0" w:color="auto"/>
         <w:insideV w:val="single" w:sz="4" w:space="0" w:color="auto"/>
       </w:tblBorders>
+      <w:tblCellMar>
+        <w:top w:w="0" w:type="dxa"/>
+        <w:left w:w="108" w:type="dxa"/>
+        <w:bottom w:w="0" w:type="dxa"/>
+        <w:right w:w="108" w:type="dxa"/>
+      </w:tblCellMar>
     </w:tblPr>
   </w:style>
   <w:style w:type="table" w:styleId="LightList">
@@ -3478,12 +3496,19 @@
     <w:tblPr>
       <w:tblStyleRowBandSize w:val="1"/>
       <w:tblStyleColBandSize w:val="1"/>
+      <w:tblInd w:w="0" w:type="dxa"/>
       <w:tblBorders>
         <w:top w:val="single" w:sz="8" w:space="0" w:color="000000" w:themeColor="text1"/>
         <w:left w:val="single" w:sz="8" w:space="0" w:color="000000" w:themeColor="text1"/>
         <w:bottom w:val="single" w:sz="8" w:space="0" w:color="000000" w:themeColor="text1"/>
         <w:right w:val="single" w:sz="8" w:space="0" w:color="000000" w:themeColor="text1"/>
       </w:tblBorders>
+      <w:tblCellMar>
+        <w:top w:w="0" w:type="dxa"/>
+        <w:left w:w="108" w:type="dxa"/>
+        <w:bottom w:w="0" w:type="dxa"/>
+        <w:right w:w="108" w:type="dxa"/>
+      </w:tblCellMar>
     </w:tblPr>
     <w:tblStylePr w:type="firstRow">
       <w:pPr>
@@ -3642,7 +3667,7 @@
 </file>
 
 <file path=word/stylesWithEffects.xml><?xml version="1.0" encoding="utf-8"?>
-<w:styles xmlns:wpc="http://schemas.microsoft.com/office/word/2010/wordprocessingCanvas" xmlns:mc="http://schemas.openxmlformats.org/markup-compatibility/2006" xmlns:o="urn:schemas-microsoft-com:office:office" xmlns:r="http://schemas.openxmlformats.org/officeDocument/2006/relationships" xmlns:m="http://schemas.openxmlformats.org/officeDocument/2006/math" xmlns:v="urn:schemas-microsoft-com:vml" xmlns:wp14="http://schemas.microsoft.com/office/word/2010/wordprocessingDrawing" xmlns:wp="http://schemas.openxmlformats.org/drawingml/2006/wordprocessingDrawing" xmlns:w10="urn:schemas-microsoft-com:office:word" xmlns:w="http://schemas.openxmlformats.org/wordprocessingml/2006/main" xmlns:w14="http://schemas.microsoft.com/office/word/2010/wordml" xmlns:wpg="http://schemas.microsoft.com/office/word/2010/wordprocessingGroup" xmlns:wpi="http://schemas.microsoft.com/office/word/2010/wordprocessingInk" xmlns:wne="http://schemas.microsoft.com/office/word/2006/wordml" xmlns:wps="http://schemas.microsoft.com/office/word/2010/wordprocessingShape" mc:Ignorable="w14 wp14">
+<w:styles xmlns:wpc="http://schemas.microsoft.com/office/word/2010/wordprocessingCanvas" xmlns:mo="http://schemas.microsoft.com/office/mac/office/2008/main" xmlns:mc="http://schemas.openxmlformats.org/markup-compatibility/2006" xmlns:mv="urn:schemas-microsoft-com:mac:vml" xmlns:o="urn:schemas-microsoft-com:office:office" xmlns:r="http://schemas.openxmlformats.org/officeDocument/2006/relationships" xmlns:m="http://schemas.openxmlformats.org/officeDocument/2006/math" xmlns:v="urn:schemas-microsoft-com:vml" xmlns:wp14="http://schemas.microsoft.com/office/word/2010/wordprocessingDrawing" xmlns:wp="http://schemas.openxmlformats.org/drawingml/2006/wordprocessingDrawing" xmlns:w10="urn:schemas-microsoft-com:office:word" xmlns:w="http://schemas.openxmlformats.org/wordprocessingml/2006/main" xmlns:w14="http://schemas.microsoft.com/office/word/2010/wordml" xmlns:wpg="http://schemas.microsoft.com/office/word/2010/wordprocessingGroup" xmlns:wpi="http://schemas.microsoft.com/office/word/2010/wordprocessingInk" xmlns:wne="http://schemas.microsoft.com/office/word/2006/wordml" xmlns:wps="http://schemas.microsoft.com/office/word/2010/wordprocessingShape" mc:Ignorable="w14 wp14">
   <w:docDefaults>
     <w:rPrDefault>
       <w:rPr>
@@ -3654,7 +3679,7 @@
     </w:rPrDefault>
     <w:pPrDefault/>
   </w:docDefaults>
-  <w:latentStyles w:defLockedState="0" w:defUIPriority="99" w:defSemiHidden="1" w:defUnhideWhenUsed="1" w:defQFormat="0" w:count="267">
+  <w:latentStyles w:defLockedState="0" w:defUIPriority="99" w:defSemiHidden="1" w:defUnhideWhenUsed="1" w:defQFormat="0" w:count="276">
     <w:lsdException w:name="Normal" w:semiHidden="0" w:uiPriority="0" w:unhideWhenUsed="0" w:qFormat="1"/>
     <w:lsdException w:name="heading 1" w:semiHidden="0" w:uiPriority="9" w:unhideWhenUsed="0" w:qFormat="1"/>
     <w:lsdException w:name="heading 2" w:uiPriority="9" w:qFormat="1"/>
@@ -4265,6 +4290,7 @@
     <w:uiPriority w:val="59"/>
     <w:rsid w:val="008F08E6"/>
     <w:tblPr>
+      <w:tblInd w:w="0" w:type="dxa"/>
       <w:tblBorders>
         <w:top w:val="single" w:sz="4" w:space="0" w:color="auto"/>
         <w:left w:val="single" w:sz="4" w:space="0" w:color="auto"/>
@@ -4273,6 +4299,12 @@
         <w:insideH w:val="single" w:sz="4" w:space="0" w:color="auto"/>
         <w:insideV w:val="single" w:sz="4" w:space="0" w:color="auto"/>
       </w:tblBorders>
+      <w:tblCellMar>
+        <w:top w:w="0" w:type="dxa"/>
+        <w:left w:w="108" w:type="dxa"/>
+        <w:bottom w:w="0" w:type="dxa"/>
+        <w:right w:w="108" w:type="dxa"/>
+      </w:tblCellMar>
     </w:tblPr>
   </w:style>
   <w:style w:type="table" w:styleId="LightList">
@@ -4283,12 +4315,19 @@
     <w:tblPr>
       <w:tblStyleRowBandSize w:val="1"/>
       <w:tblStyleColBandSize w:val="1"/>
+      <w:tblInd w:w="0" w:type="dxa"/>
       <w:tblBorders>
         <w:top w:val="single" w:sz="8" w:space="0" w:color="000000" w:themeColor="text1"/>
         <w:left w:val="single" w:sz="8" w:space="0" w:color="000000" w:themeColor="text1"/>
         <w:bottom w:val="single" w:sz="8" w:space="0" w:color="000000" w:themeColor="text1"/>
         <w:right w:val="single" w:sz="8" w:space="0" w:color="000000" w:themeColor="text1"/>
       </w:tblBorders>
+      <w:tblCellMar>
+        <w:top w:w="0" w:type="dxa"/>
+        <w:left w:w="108" w:type="dxa"/>
+        <w:bottom w:w="0" w:type="dxa"/>
+        <w:right w:w="108" w:type="dxa"/>
+      </w:tblCellMar>
     </w:tblPr>
     <w:tblStylePr w:type="firstRow">
       <w:pPr>
@@ -4771,7 +4810,7 @@
 </file>
 
 <file path=customXml/itemProps1.xml><?xml version="1.0" encoding="utf-8"?>
-<ds:datastoreItem xmlns:ds="http://schemas.openxmlformats.org/officeDocument/2006/customXml" ds:itemID="{75DCA349-CE24-4B18-9444-368E1304D589}">
+<ds:datastoreItem xmlns:ds="http://schemas.openxmlformats.org/officeDocument/2006/customXml" ds:itemID="{F5468040-99A6-EA4D-9DFD-EC9A6580EA40}">
   <ds:schemaRefs>
     <ds:schemaRef ds:uri="http://schemas.openxmlformats.org/officeDocument/2006/bibliography"/>
   </ds:schemaRefs>

</xml_diff>

<commit_message>
Added a session object in the exercise and solution labs
</commit_message>
<xml_diff>
--- a/node/lesson-60-express-middleware/instructions/express-middleware.docx
+++ b/node/lesson-60-express-middleware/instructions/express-middleware.docx
@@ -1363,6 +1363,472 @@
       </w:pPr>
       <w:r>
         <w:lastRenderedPageBreak/>
+        <w:t>Add a session object to hold the user object when login succeeds</w:t>
+      </w:r>
+    </w:p>
+    <w:p>
+      <w:pPr>
+        <w:pStyle w:val="Step"/>
+      </w:pPr>
+      <w:r>
+        <w:t xml:space="preserve">Change the controller logic to create a user object with a name parameter when the login (POST) succeeds and attach this object to the HTTP session.  HINT: use </w:t>
+      </w:r>
+    </w:p>
+    <w:p>
+      <w:pPr>
+        <w:pStyle w:val="StepPara"/>
+      </w:pPr>
+      <w:proofErr w:type="spellStart"/>
+      <w:proofErr w:type="gramStart"/>
+      <w:r>
+        <w:rPr>
+          <w:rStyle w:val="InlineCode"/>
+        </w:rPr>
+        <w:t>req.session</w:t>
+      </w:r>
+      <w:proofErr w:type="gramEnd"/>
+      <w:r>
+        <w:rPr>
+          <w:rStyle w:val="InlineCode"/>
+        </w:rPr>
+        <w:t>.user</w:t>
+      </w:r>
+      <w:proofErr w:type="spellEnd"/>
+      <w:r>
+        <w:rPr>
+          <w:rStyle w:val="InlineCode"/>
+        </w:rPr>
+        <w:t xml:space="preserve"> = { name: </w:t>
+      </w:r>
+      <w:proofErr w:type="spellStart"/>
+      <w:r>
+        <w:rPr>
+          <w:rStyle w:val="InlineCode"/>
+        </w:rPr>
+        <w:t>req.body.username</w:t>
+      </w:r>
+      <w:proofErr w:type="spellEnd"/>
+      <w:r>
+        <w:rPr>
+          <w:rStyle w:val="InlineCode"/>
+        </w:rPr>
+        <w:t xml:space="preserve"> }</w:t>
+      </w:r>
+      <w:r>
+        <w:rPr>
+          <w:rStyle w:val="InlineCode"/>
+        </w:rPr>
+        <w:t>;</w:t>
+      </w:r>
+      <w:r>
+        <w:t xml:space="preserve">  </w:t>
+      </w:r>
+    </w:p>
+    <w:p>
+      <w:pPr>
+        <w:pStyle w:val="StepPara"/>
+      </w:pPr>
+      <w:r>
+        <w:t>On the logout controller code, set the user object on the session to an empty object.</w:t>
+      </w:r>
+    </w:p>
+    <w:p>
+      <w:pPr>
+        <w:pStyle w:val="StepPara"/>
+      </w:pPr>
+      <w:r>
+        <w:t>Modify the routes</w:t>
+      </w:r>
+      <w:bookmarkStart w:id="14" w:name="_GoBack"/>
+      <w:bookmarkEnd w:id="14"/>
+      <w:r>
+        <w:t xml:space="preserve"> to the following table:</w:t>
+      </w:r>
+    </w:p>
+    <w:tbl>
+      <w:tblPr>
+        <w:tblStyle w:val="TableGrid"/>
+        <w:tblW w:w="0" w:type="auto"/>
+        <w:tblInd w:w="360" w:type="dxa"/>
+        <w:tblLook w:val="04A0" w:firstRow="1" w:lastRow="0" w:firstColumn="1" w:lastColumn="0" w:noHBand="0" w:noVBand="1"/>
+      </w:tblPr>
+      <w:tblGrid>
+        <w:gridCol w:w="1236"/>
+        <w:gridCol w:w="1391"/>
+        <w:gridCol w:w="2392"/>
+        <w:gridCol w:w="3369"/>
+      </w:tblGrid>
+      <w:tr>
+        <w:tc>
+          <w:tcPr>
+            <w:tcW w:w="1236" w:type="dxa"/>
+          </w:tcPr>
+          <w:p>
+            <w:pPr>
+              <w:pStyle w:val="StepPara"/>
+              <w:ind w:left="0"/>
+            </w:pPr>
+            <w:r>
+              <w:t>Path</w:t>
+            </w:r>
+          </w:p>
+        </w:tc>
+        <w:tc>
+          <w:tcPr>
+            <w:tcW w:w="1391" w:type="dxa"/>
+          </w:tcPr>
+          <w:p>
+            <w:pPr>
+              <w:pStyle w:val="StepPara"/>
+              <w:ind w:left="0"/>
+            </w:pPr>
+            <w:r>
+              <w:t>Method</w:t>
+            </w:r>
+          </w:p>
+        </w:tc>
+        <w:tc>
+          <w:tcPr>
+            <w:tcW w:w="2392" w:type="dxa"/>
+          </w:tcPr>
+          <w:p>
+            <w:pPr>
+              <w:pStyle w:val="StepPara"/>
+              <w:ind w:left="0"/>
+            </w:pPr>
+            <w:r>
+              <w:t>File</w:t>
+            </w:r>
+          </w:p>
+        </w:tc>
+        <w:tc>
+          <w:tcPr>
+            <w:tcW w:w="3369" w:type="dxa"/>
+          </w:tcPr>
+          <w:p>
+            <w:pPr>
+              <w:pStyle w:val="StepPara"/>
+              <w:ind w:left="0"/>
+            </w:pPr>
+            <w:r>
+              <w:t>Logic</w:t>
+            </w:r>
+          </w:p>
+        </w:tc>
+      </w:tr>
+      <w:tr>
+        <w:tc>
+          <w:tcPr>
+            <w:tcW w:w="1236" w:type="dxa"/>
+          </w:tcPr>
+          <w:p>
+            <w:pPr>
+              <w:pStyle w:val="StepPara"/>
+              <w:ind w:left="0"/>
+            </w:pPr>
+            <w:r>
+              <w:t>/</w:t>
+            </w:r>
+          </w:p>
+        </w:tc>
+        <w:tc>
+          <w:tcPr>
+            <w:tcW w:w="1391" w:type="dxa"/>
+          </w:tcPr>
+          <w:p>
+            <w:pPr>
+              <w:pStyle w:val="StepPara"/>
+              <w:ind w:left="0"/>
+            </w:pPr>
+            <w:r>
+              <w:t>GET</w:t>
+            </w:r>
+          </w:p>
+        </w:tc>
+        <w:tc>
+          <w:tcPr>
+            <w:tcW w:w="2392" w:type="dxa"/>
+          </w:tcPr>
+          <w:p>
+            <w:pPr>
+              <w:pStyle w:val="StepPara"/>
+              <w:ind w:left="0"/>
+            </w:pPr>
+            <w:r>
+              <w:t>./views/index.html</w:t>
+            </w:r>
+          </w:p>
+          <w:p>
+            <w:pPr>
+              <w:pStyle w:val="StepPara"/>
+              <w:ind w:left="0"/>
+            </w:pPr>
+            <w:r>
+              <w:t>OR</w:t>
+            </w:r>
+          </w:p>
+          <w:p>
+            <w:pPr>
+              <w:pStyle w:val="StepPara"/>
+              <w:ind w:left="0"/>
+            </w:pPr>
+            <w:r>
+              <w:t>./views/not-logged-in.html</w:t>
+            </w:r>
+          </w:p>
+        </w:tc>
+        <w:tc>
+          <w:tcPr>
+            <w:tcW w:w="3369" w:type="dxa"/>
+          </w:tcPr>
+          <w:p>
+            <w:pPr>
+              <w:pStyle w:val="StepPara"/>
+              <w:ind w:left="0"/>
+            </w:pPr>
+            <w:r>
+              <w:t>If the user object exists on the session and the user object has a name parameter, then display the index.html file, else display the not-logged-in.html file.</w:t>
+            </w:r>
+          </w:p>
+        </w:tc>
+      </w:tr>
+      <w:tr>
+        <w:tc>
+          <w:tcPr>
+            <w:tcW w:w="1236" w:type="dxa"/>
+          </w:tcPr>
+          <w:p>
+            <w:pPr>
+              <w:pStyle w:val="StepPara"/>
+              <w:ind w:left="0"/>
+            </w:pPr>
+            <w:r>
+              <w:t>/login</w:t>
+            </w:r>
+          </w:p>
+        </w:tc>
+        <w:tc>
+          <w:tcPr>
+            <w:tcW w:w="1391" w:type="dxa"/>
+          </w:tcPr>
+          <w:p>
+            <w:pPr>
+              <w:pStyle w:val="StepPara"/>
+              <w:ind w:left="0"/>
+            </w:pPr>
+            <w:r>
+              <w:t>GET</w:t>
+            </w:r>
+          </w:p>
+        </w:tc>
+        <w:tc>
+          <w:tcPr>
+            <w:tcW w:w="2392" w:type="dxa"/>
+          </w:tcPr>
+          <w:p>
+            <w:pPr>
+              <w:pStyle w:val="StepPara"/>
+              <w:ind w:left="0"/>
+            </w:pPr>
+            <w:r>
+              <w:t>./views/login.html</w:t>
+            </w:r>
+          </w:p>
+        </w:tc>
+        <w:tc>
+          <w:tcPr>
+            <w:tcW w:w="3369" w:type="dxa"/>
+          </w:tcPr>
+          <w:p>
+            <w:pPr>
+              <w:pStyle w:val="StepPara"/>
+              <w:ind w:left="0"/>
+            </w:pPr>
+            <w:r>
+              <w:t>none</w:t>
+            </w:r>
+          </w:p>
+        </w:tc>
+      </w:tr>
+      <w:tr>
+        <w:tc>
+          <w:tcPr>
+            <w:tcW w:w="1236" w:type="dxa"/>
+          </w:tcPr>
+          <w:p>
+            <w:pPr>
+              <w:pStyle w:val="StepPara"/>
+              <w:ind w:left="0"/>
+            </w:pPr>
+            <w:r>
+              <w:t>/login</w:t>
+            </w:r>
+          </w:p>
+        </w:tc>
+        <w:tc>
+          <w:tcPr>
+            <w:tcW w:w="1391" w:type="dxa"/>
+          </w:tcPr>
+          <w:p>
+            <w:pPr>
+              <w:pStyle w:val="StepPara"/>
+              <w:ind w:left="0"/>
+            </w:pPr>
+            <w:r>
+              <w:t>POST</w:t>
+            </w:r>
+          </w:p>
+        </w:tc>
+        <w:tc>
+          <w:tcPr>
+            <w:tcW w:w="2392" w:type="dxa"/>
+          </w:tcPr>
+          <w:p>
+            <w:pPr>
+              <w:pStyle w:val="StepPara"/>
+              <w:ind w:left="0"/>
+            </w:pPr>
+            <w:r>
+              <w:t>./views/success.html OR</w:t>
+            </w:r>
+          </w:p>
+          <w:p>
+            <w:pPr>
+              <w:pStyle w:val="StepPara"/>
+              <w:ind w:left="0"/>
+            </w:pPr>
+            <w:r>
+              <w:t>./views/failure.html</w:t>
+            </w:r>
+          </w:p>
+        </w:tc>
+        <w:tc>
+          <w:tcPr>
+            <w:tcW w:w="3369" w:type="dxa"/>
+          </w:tcPr>
+          <w:p>
+            <w:pPr>
+              <w:pStyle w:val="StepPara"/>
+              <w:ind w:left="0"/>
+            </w:pPr>
+            <w:r>
+              <w:t xml:space="preserve">Create the </w:t>
+            </w:r>
+            <w:proofErr w:type="spellStart"/>
+            <w:proofErr w:type="gramStart"/>
+            <w:r>
+              <w:t>req.sesson</w:t>
+            </w:r>
+            <w:proofErr w:type="gramEnd"/>
+            <w:r>
+              <w:t>.user</w:t>
+            </w:r>
+            <w:proofErr w:type="spellEnd"/>
+            <w:r>
+              <w:t xml:space="preserve"> object.</w:t>
+            </w:r>
+          </w:p>
+          <w:p>
+            <w:pPr>
+              <w:pStyle w:val="StepPara"/>
+              <w:ind w:left="0"/>
+            </w:pPr>
+            <w:r>
+              <w:t xml:space="preserve">If the username AND the password exist in the </w:t>
+            </w:r>
+            <w:proofErr w:type="spellStart"/>
+            <w:proofErr w:type="gramStart"/>
+            <w:r>
+              <w:t>req.body</w:t>
+            </w:r>
+            <w:proofErr w:type="spellEnd"/>
+            <w:proofErr w:type="gramEnd"/>
+            <w:r>
+              <w:t>, then display the success page else display the failure page.</w:t>
+            </w:r>
+            <w:r>
+              <w:t xml:space="preserve"> </w:t>
+            </w:r>
+          </w:p>
+        </w:tc>
+      </w:tr>
+      <w:tr>
+        <w:tc>
+          <w:tcPr>
+            <w:tcW w:w="1236" w:type="dxa"/>
+          </w:tcPr>
+          <w:p>
+            <w:pPr>
+              <w:pStyle w:val="StepPara"/>
+              <w:ind w:left="0"/>
+            </w:pPr>
+            <w:r>
+              <w:t>/logout</w:t>
+            </w:r>
+          </w:p>
+        </w:tc>
+        <w:tc>
+          <w:tcPr>
+            <w:tcW w:w="1391" w:type="dxa"/>
+          </w:tcPr>
+          <w:p>
+            <w:pPr>
+              <w:pStyle w:val="StepPara"/>
+              <w:ind w:left="0"/>
+            </w:pPr>
+            <w:r>
+              <w:t>GET</w:t>
+            </w:r>
+          </w:p>
+        </w:tc>
+        <w:tc>
+          <w:tcPr>
+            <w:tcW w:w="2392" w:type="dxa"/>
+          </w:tcPr>
+          <w:p>
+            <w:pPr>
+              <w:pStyle w:val="StepPara"/>
+              <w:ind w:left="0"/>
+            </w:pPr>
+            <w:r>
+              <w:t>Redirect to ‘/’</w:t>
+            </w:r>
+          </w:p>
+        </w:tc>
+        <w:tc>
+          <w:tcPr>
+            <w:tcW w:w="3369" w:type="dxa"/>
+          </w:tcPr>
+          <w:p>
+            <w:pPr>
+              <w:pStyle w:val="StepPara"/>
+              <w:ind w:left="0"/>
+            </w:pPr>
+            <w:r>
+              <w:t xml:space="preserve">Remove the </w:t>
+            </w:r>
+            <w:proofErr w:type="spellStart"/>
+            <w:r>
+              <w:t>req.session.user</w:t>
+            </w:r>
+            <w:proofErr w:type="spellEnd"/>
+            <w:r>
+              <w:t xml:space="preserve"> object (set it to an empty object).</w:t>
+            </w:r>
+          </w:p>
+        </w:tc>
+      </w:tr>
+    </w:tbl>
+    <w:p>
+      <w:pPr>
+        <w:pStyle w:val="StepPara"/>
+      </w:pPr>
+    </w:p>
+    <w:p>
+      <w:pPr>
+        <w:pStyle w:val="Heading2"/>
+      </w:pPr>
+      <w:r>
         <w:t>Test the application</w:t>
       </w:r>
     </w:p>
@@ -1386,8 +1852,6 @@
       </w:r>
     </w:p>
     <w:p>
-      <w:bookmarkStart w:id="14" w:name="_GoBack"/>
-      <w:bookmarkEnd w:id="14"/>
       <w:r>
         <w:t>Once everything is working properly, t</w:t>
       </w:r>
@@ -1476,7 +1940,7 @@
         <w:noProof/>
         <w:sz w:val="22"/>
       </w:rPr>
-      <w:t>2</w:t>
+      <w:t>1</w:t>
     </w:r>
     <w:r>
       <w:rPr>
@@ -3957,7 +4421,7 @@
 </file>
 
 <file path=customXml/itemProps1.xml><?xml version="1.0" encoding="utf-8"?>
-<ds:datastoreItem xmlns:ds="http://schemas.openxmlformats.org/officeDocument/2006/customXml" ds:itemID="{2B4CD41C-5CE1-F243-953C-CC7CACAB0552}">
+<ds:datastoreItem xmlns:ds="http://schemas.openxmlformats.org/officeDocument/2006/customXml" ds:itemID="{A683ABBD-C6B2-0B49-ABBC-03E448E27856}">
   <ds:schemaRefs>
     <ds:schemaRef ds:uri="http://schemas.openxmlformats.org/officeDocument/2006/bibliography"/>
   </ds:schemaRefs>

</xml_diff>

<commit_message>
Fixed typo in Express Middleware lab instructions
</commit_message>
<xml_diff>
--- a/node/lesson-60-express-middleware/instructions/express-middleware.docx
+++ b/node/lesson-60-express-middleware/instructions/express-middleware.docx
@@ -117,22 +117,70 @@
       <w:r>
         <w:t xml:space="preserve">Run </w:t>
       </w:r>
-      <w:proofErr w:type="spellStart"/>
       <w:r>
         <w:rPr>
           <w:rStyle w:val="InlineCode"/>
         </w:rPr>
-        <w:t>npm</w:t>
-      </w:r>
-      <w:proofErr w:type="spellEnd"/>
+        <w:t>npm install</w:t>
+      </w:r>
+      <w:r>
+        <w:t xml:space="preserve"> in the lab directory</w:t>
+      </w:r>
+      <w:r>
+        <w:t>.</w:t>
+      </w:r>
+    </w:p>
+    <w:p>
+      <w:pPr>
+        <w:pStyle w:val="StepPara"/>
+      </w:pPr>
+      <w:r>
+        <w:t xml:space="preserve">This will install the dependencies for our application from the </w:t>
+      </w:r>
       <w:r>
         <w:rPr>
           <w:rStyle w:val="InlineCode"/>
         </w:rPr>
-        <w:t xml:space="preserve"> install</w:t>
-      </w:r>
-      <w:r>
-        <w:t xml:space="preserve"> in the lab directory</w:t>
+        <w:t>package.json</w:t>
+      </w:r>
+      <w:r>
+        <w:t xml:space="preserve"> file.</w:t>
+      </w:r>
+      <w:r>
+        <w:t xml:space="preserve"> </w:t>
+      </w:r>
+      <w:r>
+        <w:t>O</w:t>
+      </w:r>
+      <w:r>
+        <w:t>ur dependencies are</w:t>
+      </w:r>
+      <w:r>
+        <w:t xml:space="preserve"> </w:t>
+      </w:r>
+      <w:r>
+        <w:rPr>
+          <w:rStyle w:val="InlineCode"/>
+        </w:rPr>
+        <w:t>cookie-parser</w:t>
+      </w:r>
+      <w:r>
+        <w:t xml:space="preserve">, </w:t>
+      </w:r>
+      <w:r>
+        <w:rPr>
+          <w:rStyle w:val="InlineCode"/>
+        </w:rPr>
+        <w:t>cookies</w:t>
+      </w:r>
+      <w:r>
+        <w:t xml:space="preserve">, and </w:t>
+      </w:r>
+      <w:r>
+        <w:rPr>
+          <w:rStyle w:val="InlineCode"/>
+        </w:rPr>
+        <w:t>express-session</w:t>
       </w:r>
       <w:r>
         <w:t>.</w:t>
@@ -143,268 +191,164 @@
         <w:pStyle w:val="StepPara"/>
       </w:pPr>
       <w:r>
-        <w:t xml:space="preserve">This will install the dependencies for our application from the </w:t>
-      </w:r>
-      <w:proofErr w:type="spellStart"/>
+        <w:t xml:space="preserve">While not required, you </w:t>
+      </w:r>
+      <w:r>
+        <w:t>may</w:t>
+      </w:r>
+      <w:r>
+        <w:t xml:space="preserve"> want to install </w:t>
+      </w:r>
       <w:r>
         <w:rPr>
           <w:rStyle w:val="InlineCode"/>
         </w:rPr>
-        <w:t>package.json</w:t>
-      </w:r>
-      <w:proofErr w:type="spellEnd"/>
-      <w:r>
-        <w:t xml:space="preserve"> file.</w:t>
+        <w:t>nodemon</w:t>
+      </w:r>
+      <w:r>
+        <w:t xml:space="preserve"> (</w:t>
+      </w:r>
+      <w:r>
+        <w:rPr>
+          <w:rStyle w:val="InlineCode"/>
+        </w:rPr>
+        <w:t>npm –g nodemon</w:t>
+      </w:r>
+      <w:r>
+        <w:t>).</w:t>
       </w:r>
       <w:r>
         <w:t xml:space="preserve"> </w:t>
       </w:r>
       <w:r>
-        <w:t>O</w:t>
-      </w:r>
-      <w:r>
-        <w:t>ur dependencies are</w:t>
+        <w:rPr>
+          <w:rStyle w:val="InlineCode"/>
+        </w:rPr>
+        <w:t>n</w:t>
+      </w:r>
+      <w:r>
+        <w:rPr>
+          <w:rStyle w:val="InlineCode"/>
+        </w:rPr>
+        <w:t>odemon</w:t>
+      </w:r>
+      <w:r>
+        <w:t xml:space="preserve"> automatically restarts your application when a file system chang</w:t>
+      </w:r>
+      <w:r>
+        <w:t>e is detected and will save</w:t>
+      </w:r>
+      <w:r>
+        <w:t xml:space="preserve"> time so you don’t have to manually res</w:t>
+      </w:r>
+      <w:r>
+        <w:t xml:space="preserve">tart Node </w:t>
+      </w:r>
+      <w:r>
+        <w:t>to view your edits</w:t>
+      </w:r>
+      <w:r>
+        <w:t>.</w:t>
+      </w:r>
+    </w:p>
+    <w:p>
+      <w:pPr>
+        <w:pStyle w:val="Heading1"/>
+      </w:pPr>
+      <w:r>
+        <w:t>Add a logger</w:t>
+      </w:r>
+    </w:p>
+    <w:p>
+      <w:r>
+        <w:t xml:space="preserve">Open </w:t>
+      </w:r>
+      <w:r>
+        <w:rPr>
+          <w:rStyle w:val="InlineCode"/>
+        </w:rPr>
+        <w:t>app.js</w:t>
+      </w:r>
+      <w:r>
+        <w:t xml:space="preserve"> in a text editor</w:t>
+      </w:r>
+      <w:r>
+        <w:t xml:space="preserve"> and </w:t>
+      </w:r>
+      <w:r>
+        <w:t>you can see that currently our application doesn't do anything aside from listen to port 3000.</w:t>
       </w:r>
       <w:r>
         <w:t xml:space="preserve"> </w:t>
       </w:r>
       <w:r>
+        <w:t xml:space="preserve">Let's begin with one of the </w:t>
+      </w:r>
+      <w:r>
+        <w:t>most common middleware components you will encounter – logging.</w:t>
+      </w:r>
+    </w:p>
+    <w:p>
+      <w:pPr>
+        <w:pStyle w:val="Heading2"/>
+      </w:pPr>
+      <w:r>
+        <w:t>Add logger middleware</w:t>
+      </w:r>
+    </w:p>
+    <w:p>
+      <w:pPr>
+        <w:pStyle w:val="Step"/>
+      </w:pPr>
+      <w:r>
+        <w:t xml:space="preserve">Add the logger middleware to the application with an </w:t>
+      </w:r>
+      <w:r>
         <w:rPr>
           <w:rStyle w:val="InlineCode"/>
         </w:rPr>
-        <w:t>cookie-parser</w:t>
-      </w:r>
-      <w:r>
-        <w:t xml:space="preserve">, </w:t>
+        <w:t>app.use()</w:t>
+      </w:r>
+      <w:r>
+        <w:t xml:space="preserve"> statement.</w:t>
+      </w:r>
+    </w:p>
+    <w:p>
+      <w:pPr>
+        <w:pStyle w:val="StepPara"/>
+      </w:pPr>
+      <w:r>
+        <w:t xml:space="preserve">Use the provided </w:t>
       </w:r>
       <w:r>
         <w:rPr>
           <w:rStyle w:val="InlineCode"/>
         </w:rPr>
-        <w:t>cookies</w:t>
-      </w:r>
-      <w:r>
-        <w:t xml:space="preserve">, and </w:t>
+        <w:t>LOGGER</w:t>
+      </w:r>
+      <w:r>
+        <w:t xml:space="preserve"> </w:t>
+      </w:r>
+      <w:r>
+        <w:t xml:space="preserve">variable </w:t>
+      </w:r>
+      <w:r>
+        <w:t>to f</w:t>
+      </w:r>
+      <w:r>
+        <w:t xml:space="preserve">ormat the log messages by passing it as the argument to </w:t>
       </w:r>
       <w:r>
         <w:rPr>
           <w:rStyle w:val="InlineCode"/>
         </w:rPr>
-        <w:t>express-session</w:t>
-      </w:r>
-      <w:r>
-        <w:t>.</w:t>
-      </w:r>
-    </w:p>
-    <w:p>
-      <w:pPr>
-        <w:pStyle w:val="StepPara"/>
-      </w:pPr>
-      <w:r>
-        <w:t xml:space="preserve">While not required, you </w:t>
-      </w:r>
-      <w:r>
-        <w:t>may</w:t>
-      </w:r>
-      <w:r>
-        <w:t xml:space="preserve"> want to install </w:t>
-      </w:r>
-      <w:proofErr w:type="spellStart"/>
+        <w:t>morgan</w:t>
+      </w:r>
       <w:r>
         <w:rPr>
           <w:rStyle w:val="InlineCode"/>
         </w:rPr>
-        <w:t>nodemon</w:t>
-      </w:r>
-      <w:proofErr w:type="spellEnd"/>
-      <w:r>
-        <w:t xml:space="preserve"> (</w:t>
-      </w:r>
-      <w:proofErr w:type="spellStart"/>
-      <w:r>
-        <w:rPr>
-          <w:rStyle w:val="InlineCode"/>
-        </w:rPr>
-        <w:t>npm</w:t>
-      </w:r>
-      <w:proofErr w:type="spellEnd"/>
-      <w:r>
-        <w:rPr>
-          <w:rStyle w:val="InlineCode"/>
-        </w:rPr>
-        <w:t xml:space="preserve"> –g </w:t>
-      </w:r>
-      <w:proofErr w:type="spellStart"/>
-      <w:r>
-        <w:rPr>
-          <w:rStyle w:val="InlineCode"/>
-        </w:rPr>
-        <w:t>nodemon</w:t>
-      </w:r>
-      <w:proofErr w:type="spellEnd"/>
-      <w:r>
-        <w:t>).</w:t>
-      </w:r>
-      <w:r>
-        <w:t xml:space="preserve"> </w:t>
-      </w:r>
-      <w:proofErr w:type="spellStart"/>
-      <w:r>
-        <w:rPr>
-          <w:rStyle w:val="InlineCode"/>
-        </w:rPr>
-        <w:t>n</w:t>
-      </w:r>
-      <w:r>
-        <w:rPr>
-          <w:rStyle w:val="InlineCode"/>
-        </w:rPr>
-        <w:t>odemon</w:t>
-      </w:r>
-      <w:proofErr w:type="spellEnd"/>
-      <w:r>
-        <w:t xml:space="preserve"> automatically restarts your application when a file system chang</w:t>
-      </w:r>
-      <w:r>
-        <w:t>e is detected and will save</w:t>
-      </w:r>
-      <w:r>
-        <w:t xml:space="preserve"> time so you don’t have to manually res</w:t>
-      </w:r>
-      <w:r>
-        <w:t xml:space="preserve">tart Node </w:t>
-      </w:r>
-      <w:r>
-        <w:t>to view your edits</w:t>
-      </w:r>
-      <w:r>
-        <w:t>.</w:t>
-      </w:r>
-    </w:p>
-    <w:p>
-      <w:pPr>
-        <w:pStyle w:val="Heading1"/>
-      </w:pPr>
-      <w:r>
-        <w:t>Add a logger</w:t>
-      </w:r>
-    </w:p>
-    <w:p>
-      <w:r>
-        <w:t xml:space="preserve">Open </w:t>
-      </w:r>
-      <w:r>
-        <w:rPr>
-          <w:rStyle w:val="InlineCode"/>
-        </w:rPr>
-        <w:t>app.js</w:t>
-      </w:r>
-      <w:r>
-        <w:t xml:space="preserve"> in a text editor</w:t>
-      </w:r>
-      <w:r>
-        <w:t xml:space="preserve"> and </w:t>
-      </w:r>
-      <w:r>
-        <w:t>you can see that currently our application doesn't do anything aside from listen to port 3000.</w:t>
-      </w:r>
-      <w:r>
-        <w:t xml:space="preserve"> </w:t>
-      </w:r>
-      <w:r>
-        <w:t xml:space="preserve">Let's begin with one of the </w:t>
-      </w:r>
-      <w:r>
-        <w:t>most common middleware components you will encounter – logging.</w:t>
-      </w:r>
-    </w:p>
-    <w:p>
-      <w:pPr>
-        <w:pStyle w:val="Heading2"/>
-      </w:pPr>
-      <w:r>
-        <w:t>Add logger middleware</w:t>
-      </w:r>
-    </w:p>
-    <w:p>
-      <w:pPr>
-        <w:pStyle w:val="Step"/>
-      </w:pPr>
-      <w:r>
-        <w:t xml:space="preserve">Add the logger middleware to the application with an </w:t>
-      </w:r>
-      <w:proofErr w:type="spellStart"/>
-      <w:proofErr w:type="gramStart"/>
-      <w:r>
-        <w:rPr>
-          <w:rStyle w:val="InlineCode"/>
-        </w:rPr>
-        <w:t>app.use</w:t>
-      </w:r>
-      <w:proofErr w:type="spellEnd"/>
-      <w:r>
-        <w:rPr>
-          <w:rStyle w:val="InlineCode"/>
-        </w:rPr>
-        <w:t>(</w:t>
-      </w:r>
-      <w:proofErr w:type="gramEnd"/>
-      <w:r>
-        <w:rPr>
-          <w:rStyle w:val="InlineCode"/>
-        </w:rPr>
-        <w:t>)</w:t>
-      </w:r>
-      <w:r>
-        <w:t xml:space="preserve"> statement.</w:t>
-      </w:r>
-    </w:p>
-    <w:p>
-      <w:pPr>
-        <w:pStyle w:val="StepPara"/>
-      </w:pPr>
-      <w:r>
-        <w:t xml:space="preserve">Use the provided </w:t>
-      </w:r>
-      <w:r>
-        <w:rPr>
-          <w:rStyle w:val="InlineCode"/>
-        </w:rPr>
-        <w:t>LOGGER</w:t>
-      </w:r>
-      <w:r>
-        <w:t xml:space="preserve"> </w:t>
-      </w:r>
-      <w:r>
-        <w:t xml:space="preserve">variable </w:t>
-      </w:r>
-      <w:r>
-        <w:t>to f</w:t>
-      </w:r>
-      <w:r>
-        <w:t xml:space="preserve">ormat the log messages by passing it as the argument to </w:t>
-      </w:r>
-      <w:proofErr w:type="spellStart"/>
-      <w:proofErr w:type="gramStart"/>
-      <w:r>
-        <w:rPr>
-          <w:rStyle w:val="InlineCode"/>
-        </w:rPr>
-        <w:t>morgan</w:t>
-      </w:r>
-      <w:proofErr w:type="spellEnd"/>
-      <w:r>
-        <w:rPr>
-          <w:rStyle w:val="InlineCode"/>
-        </w:rPr>
-        <w:t>(</w:t>
-      </w:r>
-      <w:proofErr w:type="gramEnd"/>
-      <w:r>
-        <w:rPr>
-          <w:rStyle w:val="InlineCode"/>
-        </w:rPr>
-        <w:t>)</w:t>
+        <w:t>()</w:t>
       </w:r>
       <w:r>
         <w:t>.</w:t>
@@ -461,209 +405,118 @@
       </w:pPr>
       <w:r>
         <w:lastRenderedPageBreak/>
-        <w:t xml:space="preserve">Add </w:t>
-      </w:r>
-      <w:proofErr w:type="spellStart"/>
-      <w:r>
+        <w:t>Add bodyParser middleware</w:t>
+      </w:r>
+    </w:p>
+    <w:p>
+      <w:pPr>
+        <w:pStyle w:val="Step"/>
+      </w:pPr>
+      <w:r>
+        <w:t xml:space="preserve">Add the </w:t>
+      </w:r>
+      <w:r>
+        <w:rPr>
+          <w:rStyle w:val="InlineCode"/>
+        </w:rPr>
+        <w:t>body</w:t>
+      </w:r>
+      <w:r>
+        <w:rPr>
+          <w:rStyle w:val="InlineCode"/>
+        </w:rPr>
+        <w:t>-p</w:t>
+      </w:r>
+      <w:r>
+        <w:rPr>
+          <w:rStyle w:val="InlineCode"/>
+        </w:rPr>
+        <w:t>arser</w:t>
+      </w:r>
+      <w:r>
+        <w:t xml:space="preserve"> middleware after the </w:t>
+      </w:r>
+      <w:r>
+        <w:rPr>
+          <w:rStyle w:val="InlineCode"/>
+        </w:rPr>
+        <w:t>logger</w:t>
+      </w:r>
+      <w:r>
+        <w:t>.</w:t>
+      </w:r>
+      <w:r>
+        <w:t xml:space="preserve"> </w:t>
+      </w:r>
+      <w:r>
+        <w:t xml:space="preserve">This will ensure that our application and correctly interpret </w:t>
+      </w:r>
+      <w:r>
+        <w:rPr>
+          <w:rStyle w:val="InlineCode"/>
+        </w:rPr>
+        <w:t>application/x-www-form-urlencoded</w:t>
+      </w:r>
+      <w:r>
+        <w:t xml:space="preserve"> data used in the login form.</w:t>
+      </w:r>
+      <w:r>
+        <w:t xml:space="preserve">  Pass it the option:  </w:t>
+      </w:r>
+      <w:r>
+        <w:t>{extended:true}.  (This option uses node’s qs module that allows parsing of nested objects within a query string.)</w:t>
+      </w:r>
+    </w:p>
+    <w:p>
+      <w:pPr>
+        <w:pStyle w:val="Heading2"/>
+      </w:pPr>
+      <w:r>
+        <w:t>Add session middleware</w:t>
+      </w:r>
+    </w:p>
+    <w:p>
+      <w:pPr>
+        <w:pStyle w:val="Step"/>
+      </w:pPr>
+      <w:r>
+        <w:t xml:space="preserve">After the </w:t>
+      </w:r>
+      <w:r>
+        <w:rPr>
+          <w:rStyle w:val="InlineCode"/>
+        </w:rPr>
         <w:t>bodyParser</w:t>
       </w:r>
-      <w:proofErr w:type="spellEnd"/>
-      <w:r>
-        <w:t xml:space="preserve"> middleware</w:t>
-      </w:r>
-    </w:p>
-    <w:p>
-      <w:pPr>
-        <w:pStyle w:val="Step"/>
-      </w:pPr>
-      <w:r>
-        <w:t xml:space="preserve">Add the </w:t>
+      <w:r>
+        <w:t xml:space="preserve"> middleware, add the </w:t>
       </w:r>
       <w:r>
         <w:rPr>
           <w:rStyle w:val="InlineCode"/>
         </w:rPr>
-        <w:t>body</w:t>
+        <w:t>session()</w:t>
+      </w:r>
+      <w:r>
+        <w:t xml:space="preserve"> middleware. The session middleware requires a secret to be passed in the format </w:t>
       </w:r>
       <w:r>
         <w:rPr>
           <w:rStyle w:val="InlineCode"/>
         </w:rPr>
-        <w:t>-p</w:t>
+        <w:t xml:space="preserve">app.use(session({ </w:t>
       </w:r>
       <w:r>
         <w:rPr>
           <w:rStyle w:val="InlineCode"/>
         </w:rPr>
-        <w:t>arser</w:t>
-      </w:r>
-      <w:r>
-        <w:t xml:space="preserve"> middleware after the </w:t>
+        <w:t xml:space="preserve">resave: false, saveUninitialized: false, </w:t>
       </w:r>
       <w:r>
         <w:rPr>
           <w:rStyle w:val="InlineCode"/>
         </w:rPr>
-        <w:t>logger</w:t>
-      </w:r>
-      <w:r>
-        <w:t>.</w:t>
-      </w:r>
-      <w:r>
-        <w:t xml:space="preserve"> </w:t>
-      </w:r>
-      <w:r>
-        <w:t xml:space="preserve">This will ensure that our application and correctly interpret </w:t>
-      </w:r>
-      <w:r>
-        <w:rPr>
-          <w:rStyle w:val="InlineCode"/>
-        </w:rPr>
-        <w:t>application/x-www-form-</w:t>
-      </w:r>
-      <w:proofErr w:type="spellStart"/>
-      <w:r>
-        <w:rPr>
-          <w:rStyle w:val="InlineCode"/>
-        </w:rPr>
-        <w:t>urlencoded</w:t>
-      </w:r>
-      <w:proofErr w:type="spellEnd"/>
-      <w:r>
-        <w:t xml:space="preserve"> data used in the login form.</w:t>
-      </w:r>
-      <w:r>
-        <w:t xml:space="preserve">  Pass it the option</w:t>
-      </w:r>
-      <w:proofErr w:type="gramStart"/>
-      <w:r>
-        <w:t xml:space="preserve">:  </w:t>
-      </w:r>
-      <w:r>
-        <w:t>{</w:t>
-      </w:r>
-      <w:proofErr w:type="spellStart"/>
-      <w:proofErr w:type="gramEnd"/>
-      <w:r>
-        <w:t>extended:true</w:t>
-      </w:r>
-      <w:proofErr w:type="spellEnd"/>
-      <w:r>
-        <w:t xml:space="preserve">}.  (This option uses node’s </w:t>
-      </w:r>
-      <w:proofErr w:type="spellStart"/>
-      <w:r>
-        <w:t>qs</w:t>
-      </w:r>
-      <w:proofErr w:type="spellEnd"/>
-      <w:r>
-        <w:t xml:space="preserve"> module that allows parsing of nested objects within a query string.)</w:t>
-      </w:r>
-    </w:p>
-    <w:p>
-      <w:pPr>
-        <w:pStyle w:val="Heading2"/>
-      </w:pPr>
-      <w:r>
-        <w:t>Add session middleware</w:t>
-      </w:r>
-    </w:p>
-    <w:p>
-      <w:pPr>
-        <w:pStyle w:val="Step"/>
-      </w:pPr>
-      <w:r>
-        <w:t xml:space="preserve">After the </w:t>
-      </w:r>
-      <w:proofErr w:type="spellStart"/>
-      <w:r>
-        <w:rPr>
-          <w:rStyle w:val="InlineCode"/>
-        </w:rPr>
-        <w:t>bodyParser</w:t>
-      </w:r>
-      <w:proofErr w:type="spellEnd"/>
-      <w:r>
-        <w:t xml:space="preserve"> middleware, add the </w:t>
-      </w:r>
-      <w:proofErr w:type="gramStart"/>
-      <w:r>
-        <w:rPr>
-          <w:rStyle w:val="InlineCode"/>
-        </w:rPr>
-        <w:t>session(</w:t>
-      </w:r>
-      <w:proofErr w:type="gramEnd"/>
-      <w:r>
-        <w:rPr>
-          <w:rStyle w:val="InlineCode"/>
-        </w:rPr>
-        <w:t>)</w:t>
-      </w:r>
-      <w:r>
-        <w:t xml:space="preserve"> middleware. The session middleware requires a secret to be passed in the format </w:t>
-      </w:r>
-      <w:proofErr w:type="spellStart"/>
-      <w:proofErr w:type="gramStart"/>
-      <w:r>
-        <w:rPr>
-          <w:rStyle w:val="InlineCode"/>
-        </w:rPr>
-        <w:t>app.use</w:t>
-      </w:r>
-      <w:proofErr w:type="spellEnd"/>
-      <w:r>
-        <w:rPr>
-          <w:rStyle w:val="InlineCode"/>
-        </w:rPr>
-        <w:t>(</w:t>
-      </w:r>
-      <w:proofErr w:type="gramEnd"/>
-      <w:r>
-        <w:rPr>
-          <w:rStyle w:val="InlineCode"/>
-        </w:rPr>
-        <w:t xml:space="preserve">session({ </w:t>
-      </w:r>
-      <w:r>
-        <w:rPr>
-          <w:rStyle w:val="InlineCode"/>
-        </w:rPr>
-        <w:t xml:space="preserve">resave: false, </w:t>
-      </w:r>
-      <w:proofErr w:type="spellStart"/>
-      <w:r>
-        <w:rPr>
-          <w:rStyle w:val="InlineCode"/>
-        </w:rPr>
-        <w:t>saveUninitialized</w:t>
-      </w:r>
-      <w:proofErr w:type="spellEnd"/>
-      <w:r>
-        <w:rPr>
-          <w:rStyle w:val="InlineCode"/>
-        </w:rPr>
-        <w:t xml:space="preserve">: false, </w:t>
-      </w:r>
-      <w:r>
-        <w:rPr>
-          <w:rStyle w:val="InlineCode"/>
-        </w:rPr>
-        <w:t>secret: '</w:t>
-      </w:r>
-      <w:proofErr w:type="spellStart"/>
-      <w:r>
-        <w:rPr>
-          <w:rStyle w:val="InlineCode"/>
-        </w:rPr>
-        <w:t>super secret</w:t>
-      </w:r>
-      <w:proofErr w:type="spellEnd"/>
-      <w:r>
-        <w:rPr>
-          <w:rStyle w:val="InlineCode"/>
-        </w:rPr>
-        <w:t xml:space="preserve"> string' }))</w:t>
+        <w:t>secret: 'super secret string' }))</w:t>
       </w:r>
       <w:r>
         <w:t xml:space="preserve">. </w:t>
@@ -676,15 +529,7 @@
       <w:bookmarkStart w:id="6" w:name="OLE_LINK13"/>
       <w:bookmarkStart w:id="7" w:name="OLE_LINK14"/>
       <w:r>
-        <w:t xml:space="preserve">Add </w:t>
-      </w:r>
-      <w:proofErr w:type="spellStart"/>
-      <w:r>
-        <w:t>methodOverride</w:t>
-      </w:r>
-      <w:proofErr w:type="spellEnd"/>
-      <w:r>
-        <w:t xml:space="preserve"> middleware</w:t>
+        <w:t>Add methodOverride middleware</w:t>
       </w:r>
     </w:p>
     <w:p>
@@ -696,25 +541,21 @@
       <w:r>
         <w:t xml:space="preserve">Add the </w:t>
       </w:r>
-      <w:proofErr w:type="spellStart"/>
       <w:r>
         <w:rPr>
           <w:rStyle w:val="InlineCode"/>
         </w:rPr>
         <w:t>methodOverride</w:t>
       </w:r>
-      <w:proofErr w:type="spellEnd"/>
       <w:r>
         <w:t xml:space="preserve"> middleware to the application after the </w:t>
       </w:r>
-      <w:proofErr w:type="spellStart"/>
       <w:r>
         <w:rPr>
           <w:rStyle w:val="InlineCode"/>
         </w:rPr>
         <w:t>bodyParser</w:t>
       </w:r>
-      <w:proofErr w:type="spellEnd"/>
       <w:r>
         <w:t xml:space="preserve">. This middleware will allow us to send a form with a </w:t>
       </w:r>
@@ -727,16 +568,12 @@
       <w:r>
         <w:t xml:space="preserve"> method and Connect will populate the </w:t>
       </w:r>
-      <w:proofErr w:type="spellStart"/>
-      <w:proofErr w:type="gramStart"/>
       <w:r>
         <w:rPr>
           <w:rStyle w:val="InlineCode"/>
         </w:rPr>
         <w:t>req.method</w:t>
       </w:r>
-      <w:proofErr w:type="spellEnd"/>
-      <w:proofErr w:type="gramEnd"/>
       <w:r>
         <w:t xml:space="preserve"> object.</w:t>
       </w:r>
@@ -809,7 +646,6 @@
           <w:szCs w:val="18"/>
         </w:rPr>
       </w:pPr>
-      <w:proofErr w:type="spellStart"/>
       <w:r>
         <w:rPr>
           <w:rFonts w:ascii="Menlo" w:hAnsi="Menlo" w:cs="Menlo"/>
@@ -838,7 +674,6 @@
         </w:rPr>
         <w:t>METHOD_NAME</w:t>
       </w:r>
-      <w:proofErr w:type="spellEnd"/>
       <w:r>
         <w:rPr>
           <w:rFonts w:ascii="Menlo" w:hAnsi="Menlo" w:cs="Menlo"/>
@@ -886,9 +721,8 @@
           <w:sz w:val="18"/>
           <w:szCs w:val="18"/>
         </w:rPr>
-        <w:t>(</w:t>
-      </w:r>
-      <w:proofErr w:type="spellStart"/>
+        <w:t>(req, res) {</w:t>
+      </w:r>
       <w:r>
         <w:rPr>
           <w:rFonts w:ascii="Menlo" w:hAnsi="Menlo" w:cs="Menlo"/>
@@ -896,37 +730,8 @@
           <w:sz w:val="18"/>
           <w:szCs w:val="18"/>
         </w:rPr>
-        <w:t>req</w:t>
-      </w:r>
-      <w:proofErr w:type="spellEnd"/>
-      <w:r>
-        <w:rPr>
-          <w:rFonts w:ascii="Menlo" w:hAnsi="Menlo" w:cs="Menlo"/>
-          <w:color w:val="000000"/>
-          <w:sz w:val="18"/>
-          <w:szCs w:val="18"/>
-        </w:rPr>
-        <w:t>, res) {</w:t>
-      </w:r>
-      <w:r>
-        <w:rPr>
-          <w:rFonts w:ascii="Menlo" w:hAnsi="Menlo" w:cs="Menlo"/>
-          <w:color w:val="000000"/>
-          <w:sz w:val="18"/>
-          <w:szCs w:val="18"/>
-        </w:rPr>
         <w:br/>
-        <w:t xml:space="preserve">  </w:t>
-      </w:r>
-      <w:proofErr w:type="spellStart"/>
-      <w:r>
-        <w:rPr>
-          <w:rFonts w:ascii="Menlo" w:hAnsi="Menlo" w:cs="Menlo"/>
-          <w:color w:val="000000"/>
-          <w:sz w:val="18"/>
-          <w:szCs w:val="18"/>
-        </w:rPr>
-        <w:t>res.</w:t>
+        <w:t xml:space="preserve">  res.</w:t>
       </w:r>
       <w:r>
         <w:rPr>
@@ -937,7 +742,6 @@
         </w:rPr>
         <w:t>sendfile</w:t>
       </w:r>
-      <w:proofErr w:type="spellEnd"/>
       <w:r>
         <w:rPr>
           <w:rFonts w:ascii="Menlo" w:hAnsi="Menlo" w:cs="Menlo"/>
@@ -1235,15 +1039,7 @@
               <w:ind w:left="0"/>
             </w:pPr>
             <w:r>
-              <w:t xml:space="preserve">If the username AND the password exist in the </w:t>
-            </w:r>
-            <w:proofErr w:type="spellStart"/>
-            <w:r>
-              <w:t>req.body</w:t>
-            </w:r>
-            <w:proofErr w:type="spellEnd"/>
-            <w:r>
-              <w:t>, then display the success page else display the failure page.</w:t>
+              <w:t>If the username AND the password exist in the req.body, then display the success page else display the failure page.</w:t>
             </w:r>
           </w:p>
         </w:tc>
@@ -1378,46 +1174,16 @@
       <w:pPr>
         <w:pStyle w:val="StepPara"/>
       </w:pPr>
-      <w:proofErr w:type="spellStart"/>
-      <w:proofErr w:type="gramStart"/>
       <w:r>
         <w:rPr>
           <w:rStyle w:val="InlineCode"/>
         </w:rPr>
-        <w:t>req.session</w:t>
-      </w:r>
-      <w:proofErr w:type="gramEnd"/>
+        <w:t>req.session.user = { name: req.body.username }</w:t>
+      </w:r>
       <w:r>
         <w:rPr>
           <w:rStyle w:val="InlineCode"/>
         </w:rPr>
-        <w:t>.user</w:t>
-      </w:r>
-      <w:proofErr w:type="spellEnd"/>
-      <w:r>
-        <w:rPr>
-          <w:rStyle w:val="InlineCode"/>
-        </w:rPr>
-        <w:t xml:space="preserve"> = { name: </w:t>
-      </w:r>
-      <w:proofErr w:type="spellStart"/>
-      <w:r>
-        <w:rPr>
-          <w:rStyle w:val="InlineCode"/>
-        </w:rPr>
-        <w:t>req.body.username</w:t>
-      </w:r>
-      <w:proofErr w:type="spellEnd"/>
-      <w:r>
-        <w:rPr>
-          <w:rStyle w:val="InlineCode"/>
-        </w:rPr>
-        <w:t xml:space="preserve"> }</w:t>
-      </w:r>
-      <w:r>
-        <w:rPr>
-          <w:rStyle w:val="InlineCode"/>
-        </w:rPr>
         <w:t>;</w:t>
       </w:r>
       <w:r>
@@ -1437,12 +1203,7 @@
         <w:pStyle w:val="StepPara"/>
       </w:pPr>
       <w:r>
-        <w:t>Modify the routes</w:t>
-      </w:r>
-      <w:bookmarkStart w:id="14" w:name="_GoBack"/>
-      <w:bookmarkEnd w:id="14"/>
-      <w:r>
-        <w:t xml:space="preserve"> to the following table:</w:t>
+        <w:t>Modify the routes to the following table:</w:t>
       </w:r>
     </w:p>
     <w:tbl>
@@ -1453,10 +1214,10 @@
         <w:tblLook w:val="04A0" w:firstRow="1" w:lastRow="0" w:firstColumn="1" w:lastColumn="0" w:noHBand="0" w:noVBand="1"/>
       </w:tblPr>
       <w:tblGrid>
-        <w:gridCol w:w="1236"/>
-        <w:gridCol w:w="1391"/>
-        <w:gridCol w:w="2392"/>
-        <w:gridCol w:w="3369"/>
+        <w:gridCol w:w="1189"/>
+        <w:gridCol w:w="1333"/>
+        <w:gridCol w:w="2829"/>
+        <w:gridCol w:w="3145"/>
       </w:tblGrid>
       <w:tr>
         <w:tc>
@@ -1573,7 +1334,12 @@
               <w:ind w:left="0"/>
             </w:pPr>
             <w:r>
-              <w:t>./views/not-logged-in.html</w:t>
+              <w:t>./views/not_logged_</w:t>
+            </w:r>
+            <w:bookmarkStart w:id="14" w:name="_GoBack"/>
+            <w:bookmarkEnd w:id="14"/>
+            <w:r>
+              <w:t>in.html</w:t>
             </w:r>
           </w:p>
         </w:tc>
@@ -1712,42 +1478,16 @@
               <w:ind w:left="0"/>
             </w:pPr>
             <w:r>
-              <w:t xml:space="preserve">Create the </w:t>
-            </w:r>
-            <w:proofErr w:type="spellStart"/>
-            <w:proofErr w:type="gramStart"/>
-            <w:r>
-              <w:t>req.sesson</w:t>
-            </w:r>
-            <w:proofErr w:type="gramEnd"/>
-            <w:r>
-              <w:t>.user</w:t>
-            </w:r>
-            <w:proofErr w:type="spellEnd"/>
-            <w:r>
-              <w:t xml:space="preserve"> object.</w:t>
-            </w:r>
-          </w:p>
-          <w:p>
-            <w:pPr>
-              <w:pStyle w:val="StepPara"/>
-              <w:ind w:left="0"/>
-            </w:pPr>
-            <w:r>
-              <w:t xml:space="preserve">If the username AND the password exist in the </w:t>
-            </w:r>
-            <w:proofErr w:type="spellStart"/>
-            <w:proofErr w:type="gramStart"/>
-            <w:r>
-              <w:t>req.body</w:t>
-            </w:r>
-            <w:proofErr w:type="spellEnd"/>
-            <w:proofErr w:type="gramEnd"/>
-            <w:r>
-              <w:t>, then display the success page else display the failure page.</w:t>
-            </w:r>
-            <w:r>
-              <w:t xml:space="preserve"> </w:t>
+              <w:t>Create the req.sesson.user object.</w:t>
+            </w:r>
+          </w:p>
+          <w:p>
+            <w:pPr>
+              <w:pStyle w:val="StepPara"/>
+              <w:ind w:left="0"/>
+            </w:pPr>
+            <w:r>
+              <w:t xml:space="preserve">If the username AND the password exist in the req.body, then display the success page else display the failure page. </w:t>
             </w:r>
           </w:p>
         </w:tc>
@@ -1805,15 +1545,7 @@
               <w:ind w:left="0"/>
             </w:pPr>
             <w:r>
-              <w:t xml:space="preserve">Remove the </w:t>
-            </w:r>
-            <w:proofErr w:type="spellStart"/>
-            <w:r>
-              <w:t>req.session.user</w:t>
-            </w:r>
-            <w:proofErr w:type="spellEnd"/>
-            <w:r>
-              <w:t xml:space="preserve"> object (set it to an empty object).</w:t>
+              <w:t>Remove the req.session.user object (set it to an empty object).</w:t>
             </w:r>
           </w:p>
         </w:tc>
@@ -1940,7 +1672,7 @@
         <w:noProof/>
         <w:sz w:val="22"/>
       </w:rPr>
-      <w:t>1</w:t>
+      <w:t>3</w:t>
     </w:r>
     <w:r>
       <w:rPr>
@@ -3000,7 +2732,7 @@
     </w:rPrDefault>
     <w:pPrDefault/>
   </w:docDefaults>
-  <w:latentStyles w:defLockedState="0" w:defUIPriority="99" w:defSemiHidden="0" w:defUnhideWhenUsed="0" w:defQFormat="0" w:count="380">
+  <w:latentStyles w:defLockedState="0" w:defUIPriority="99" w:defSemiHidden="0" w:defUnhideWhenUsed="0" w:defQFormat="0" w:count="382">
     <w:lsdException w:name="Normal" w:uiPriority="0" w:qFormat="1"/>
     <w:lsdException w:name="heading 1" w:uiPriority="9" w:qFormat="1"/>
     <w:lsdException w:name="heading 2" w:semiHidden="1" w:uiPriority="9" w:unhideWhenUsed="1" w:qFormat="1"/>
@@ -3106,7 +2838,6 @@
     <w:lsdException w:name="HTML Sample" w:semiHidden="1" w:unhideWhenUsed="1"/>
     <w:lsdException w:name="HTML Typewriter" w:semiHidden="1" w:unhideWhenUsed="1"/>
     <w:lsdException w:name="HTML Variable" w:semiHidden="1" w:unhideWhenUsed="1"/>
-    <w:lsdException w:name="Normal Table" w:semiHidden="1" w:unhideWhenUsed="1"/>
     <w:lsdException w:name="annotation subject" w:semiHidden="1" w:unhideWhenUsed="1"/>
     <w:lsdException w:name="No List" w:semiHidden="1" w:unhideWhenUsed="1"/>
     <w:lsdException w:name="Outline List 1" w:semiHidden="1" w:unhideWhenUsed="1"/>
@@ -3152,11 +2883,9 @@
     <w:lsdException w:name="Table Subtle 1" w:semiHidden="1" w:unhideWhenUsed="1"/>
     <w:lsdException w:name="Table Subtle 2" w:semiHidden="1" w:unhideWhenUsed="1"/>
     <w:lsdException w:name="Table Web 1" w:semiHidden="1" w:unhideWhenUsed="1"/>
-    <w:lsdException w:name="Table Web 2" w:semiHidden="1" w:unhideWhenUsed="1"/>
     <w:lsdException w:name="Table Web 3" w:semiHidden="1" w:unhideWhenUsed="1"/>
     <w:lsdException w:name="Balloon Text" w:semiHidden="1" w:unhideWhenUsed="1"/>
     <w:lsdException w:name="Table Grid" w:uiPriority="59"/>
-    <w:lsdException w:name="Table Theme" w:semiHidden="1" w:unhideWhenUsed="1"/>
     <w:lsdException w:name="Note Level 1" w:semiHidden="1" w:unhideWhenUsed="1"/>
     <w:lsdException w:name="Note Level 2" w:semiHidden="1" w:unhideWhenUsed="1"/>
     <w:lsdException w:name="Note Level 3" w:semiHidden="1" w:unhideWhenUsed="1"/>
@@ -3381,6 +3110,8 @@
     <w:lsdException w:name="List Table 5 Dark Accent 6" w:uiPriority="50"/>
     <w:lsdException w:name="List Table 6 Colorful Accent 6" w:uiPriority="51"/>
     <w:lsdException w:name="List Table 7 Colorful Accent 6" w:uiPriority="52"/>
+    <w:lsdException w:name="Mention" w:semiHidden="1" w:unhideWhenUsed="1"/>
+    <w:lsdException w:name="Smart Hyperlink" w:semiHidden="1" w:unhideWhenUsed="1"/>
   </w:latentStyles>
   <w:style w:type="paragraph" w:default="1" w:styleId="Normal">
     <w:name w:val="Normal"/>
@@ -4421,7 +4152,7 @@
 </file>
 
 <file path=customXml/itemProps1.xml><?xml version="1.0" encoding="utf-8"?>
-<ds:datastoreItem xmlns:ds="http://schemas.openxmlformats.org/officeDocument/2006/customXml" ds:itemID="{A683ABBD-C6B2-0B49-ABBC-03E448E27856}">
+<ds:datastoreItem xmlns:ds="http://schemas.openxmlformats.org/officeDocument/2006/customXml" ds:itemID="{F967F2E7-F7F6-334C-B679-96E782E8422A}">
   <ds:schemaRefs>
     <ds:schemaRef ds:uri="http://schemas.openxmlformats.org/officeDocument/2006/bibliography"/>
   </ds:schemaRefs>

</xml_diff>